<commit_message>
atualização do resumo recode
</commit_message>
<xml_diff>
--- a/RESUMO do Curso de Gestão de Projetos e Aplicativos de Impacto - RECODE.docx
+++ b/RESUMO do Curso de Gestão de Projetos e Aplicativos de Impacto - RECODE.docx
@@ -4,6 +4,7 @@
   <w:body>
     <w:p>
       <w:pPr>
+        <w:jc w:val="center"/>
         <w:rPr>
           <w:rStyle w:val="normaltextrun"/>
           <w:rFonts w:ascii="Arial" w:hAnsi="Arial" w:cs="Arial"/>
@@ -31,6 +32,7 @@
     </w:p>
     <w:p>
       <w:pPr>
+        <w:jc w:val="center"/>
         <w:rPr>
           <w:rStyle w:val="normaltextrun"/>
           <w:rFonts w:ascii="Arial" w:hAnsi="Arial" w:cs="Arial"/>
@@ -61,8 +63,8 @@
         <w:tblLook w:val="04A0" w:firstRow="1" w:lastRow="0" w:firstColumn="1" w:lastColumn="0" w:noHBand="0" w:noVBand="1"/>
       </w:tblPr>
       <w:tblGrid>
-        <w:gridCol w:w="3114"/>
-        <w:gridCol w:w="7342"/>
+        <w:gridCol w:w="3539"/>
+        <w:gridCol w:w="10631"/>
       </w:tblGrid>
       <w:tr>
         <w:trPr>
@@ -70,7 +72,7 @@
         </w:trPr>
         <w:tc>
           <w:tcPr>
-            <w:tcW w:w="10456" w:type="dxa"/>
+            <w:tcW w:w="14170" w:type="dxa"/>
             <w:gridSpan w:val="2"/>
             <w:shd w:val="clear" w:color="auto" w:fill="7030A0"/>
           </w:tcPr>
@@ -105,7 +107,7 @@
                 <w:b/>
                 <w:color w:val="FFFFFF" w:themeColor="background1"/>
               </w:rPr>
-              <w:t xml:space="preserve"> Belém fome zero</w:t>
+              <w:t xml:space="preserve"> </w:t>
             </w:r>
           </w:p>
           <w:p>
@@ -139,7 +141,7 @@
                 <w:b/>
                 <w:color w:val="FFFFFF" w:themeColor="background1"/>
               </w:rPr>
-              <w:t xml:space="preserve"> Jéssika Haber de Albuquerque Pojo Ferreira</w:t>
+              <w:t xml:space="preserve"> </w:t>
             </w:r>
           </w:p>
           <w:p>
@@ -154,7 +156,7 @@
       <w:tr>
         <w:tc>
           <w:tcPr>
-            <w:tcW w:w="10456" w:type="dxa"/>
+            <w:tcW w:w="14170" w:type="dxa"/>
             <w:gridSpan w:val="2"/>
             <w:shd w:val="clear" w:color="auto" w:fill="D9D9D9" w:themeFill="background1" w:themeFillShade="D9"/>
           </w:tcPr>
@@ -185,7 +187,7 @@
       <w:tr>
         <w:tc>
           <w:tcPr>
-            <w:tcW w:w="3114" w:type="dxa"/>
+            <w:tcW w:w="3539" w:type="dxa"/>
           </w:tcPr>
           <w:p>
             <w:pPr>
@@ -230,270 +232,10 @@
         </w:tc>
         <w:tc>
           <w:tcPr>
-            <w:tcW w:w="7342" w:type="dxa"/>
+            <w:tcW w:w="10631" w:type="dxa"/>
           </w:tcPr>
           <w:p>
             <w:pPr>
-              <w:rPr>
-                <w:rFonts w:ascii="Arial" w:hAnsi="Arial" w:cs="Arial"/>
-              </w:rPr>
-            </w:pPr>
-            <w:r>
-              <w:rPr>
-                <w:rFonts w:ascii="Arial" w:hAnsi="Arial" w:cs="Arial"/>
-                <w:b/>
-              </w:rPr>
-              <w:t xml:space="preserve">Too </w:t>
-            </w:r>
-            <w:proofErr w:type="spellStart"/>
-            <w:r>
-              <w:rPr>
-                <w:rFonts w:ascii="Arial" w:hAnsi="Arial" w:cs="Arial"/>
-                <w:b/>
-              </w:rPr>
-              <w:t>Good</w:t>
-            </w:r>
-            <w:proofErr w:type="spellEnd"/>
-            <w:r>
-              <w:rPr>
-                <w:rFonts w:ascii="Arial" w:hAnsi="Arial" w:cs="Arial"/>
-                <w:b/>
-              </w:rPr>
-              <w:t xml:space="preserve"> </w:t>
-            </w:r>
-            <w:proofErr w:type="spellStart"/>
-            <w:r>
-              <w:rPr>
-                <w:rFonts w:ascii="Arial" w:hAnsi="Arial" w:cs="Arial"/>
-                <w:b/>
-              </w:rPr>
-              <w:t>To</w:t>
-            </w:r>
-            <w:proofErr w:type="spellEnd"/>
-            <w:r>
-              <w:rPr>
-                <w:rFonts w:ascii="Arial" w:hAnsi="Arial" w:cs="Arial"/>
-                <w:b/>
-              </w:rPr>
-              <w:t xml:space="preserve"> Go</w:t>
-            </w:r>
-            <w:r>
-              <w:rPr>
-                <w:rFonts w:ascii="Arial" w:hAnsi="Arial" w:cs="Arial"/>
-              </w:rPr>
-              <w:t xml:space="preserve">, </w:t>
-            </w:r>
-            <w:proofErr w:type="spellStart"/>
-            <w:r>
-              <w:rPr>
-                <w:rFonts w:ascii="Arial" w:hAnsi="Arial" w:cs="Arial"/>
-              </w:rPr>
-              <w:t>app</w:t>
-            </w:r>
-            <w:proofErr w:type="spellEnd"/>
-            <w:r>
-              <w:rPr>
-                <w:rFonts w:ascii="Arial" w:hAnsi="Arial" w:cs="Arial"/>
-              </w:rPr>
-              <w:t xml:space="preserve"> da Europa; e </w:t>
-            </w:r>
-            <w:proofErr w:type="spellStart"/>
-            <w:r>
-              <w:rPr>
-                <w:rFonts w:ascii="Arial" w:hAnsi="Arial" w:cs="Arial"/>
-                <w:b/>
-              </w:rPr>
-              <w:t>Food</w:t>
-            </w:r>
-            <w:proofErr w:type="spellEnd"/>
-            <w:r>
-              <w:rPr>
-                <w:rFonts w:ascii="Arial" w:hAnsi="Arial" w:cs="Arial"/>
-                <w:b/>
-              </w:rPr>
-              <w:t xml:space="preserve"> </w:t>
-            </w:r>
-            <w:proofErr w:type="spellStart"/>
-            <w:r>
-              <w:rPr>
-                <w:rFonts w:ascii="Arial" w:hAnsi="Arial" w:cs="Arial"/>
-                <w:b/>
-              </w:rPr>
-              <w:t>To</w:t>
-            </w:r>
-            <w:proofErr w:type="spellEnd"/>
-            <w:r>
-              <w:rPr>
-                <w:rFonts w:ascii="Arial" w:hAnsi="Arial" w:cs="Arial"/>
-                <w:b/>
-              </w:rPr>
-              <w:t xml:space="preserve"> </w:t>
-            </w:r>
-            <w:proofErr w:type="spellStart"/>
-            <w:r>
-              <w:rPr>
-                <w:rFonts w:ascii="Arial" w:hAnsi="Arial" w:cs="Arial"/>
-                <w:b/>
-              </w:rPr>
-              <w:t>Save</w:t>
-            </w:r>
-            <w:proofErr w:type="spellEnd"/>
-            <w:r>
-              <w:rPr>
-                <w:rFonts w:ascii="Arial" w:hAnsi="Arial" w:cs="Arial"/>
-              </w:rPr>
-              <w:t xml:space="preserve">, o primeiro e único </w:t>
-            </w:r>
-            <w:proofErr w:type="spellStart"/>
-            <w:r>
-              <w:rPr>
-                <w:rFonts w:ascii="Arial" w:hAnsi="Arial" w:cs="Arial"/>
-              </w:rPr>
-              <w:t>app</w:t>
-            </w:r>
-            <w:proofErr w:type="spellEnd"/>
-            <w:r>
-              <w:rPr>
-                <w:rFonts w:ascii="Arial" w:hAnsi="Arial" w:cs="Arial"/>
-              </w:rPr>
-              <w:t xml:space="preserve"> no Brasil (SP e RJ, apenas)</w:t>
-            </w:r>
-          </w:p>
-        </w:tc>
-      </w:tr>
-      <w:tr>
-        <w:tc>
-          <w:tcPr>
-            <w:tcW w:w="3114" w:type="dxa"/>
-          </w:tcPr>
-          <w:p>
-            <w:pPr>
-              <w:rPr>
-                <w:rStyle w:val="normaltextrun"/>
-                <w:bCs/>
-                <w:color w:val="7030A0"/>
-                <w:bdr w:val="none" w:sz="0" w:space="0" w:color="auto" w:frame="1"/>
-              </w:rPr>
-            </w:pPr>
-            <w:r>
-              <w:rPr>
-                <w:rStyle w:val="normaltextrun"/>
-                <w:bCs/>
-                <w:color w:val="7030A0"/>
-                <w:bdr w:val="none" w:sz="0" w:space="0" w:color="auto" w:frame="1"/>
-              </w:rPr>
-              <w:t>Identifique o problema que o projeto enfrenta, a solução que ele propõe e justifique porque ela é criativa</w:t>
-            </w:r>
-          </w:p>
-        </w:tc>
-        <w:tc>
-          <w:tcPr>
-            <w:tcW w:w="7342" w:type="dxa"/>
-          </w:tcPr>
-          <w:p>
-            <w:pPr>
-              <w:rPr>
-                <w:rFonts w:ascii="Arial" w:hAnsi="Arial" w:cs="Arial"/>
-                <w:color w:val="D9D9D9" w:themeColor="background1" w:themeShade="D9"/>
-              </w:rPr>
-            </w:pPr>
-            <w:r>
-              <w:rPr>
-                <w:rFonts w:ascii="Arial" w:hAnsi="Arial" w:cs="Arial"/>
-                <w:color w:val="000000" w:themeColor="text1"/>
-              </w:rPr>
-              <w:t>O problema enfrentado no projeto</w:t>
-            </w:r>
-            <w:r>
-              <w:rPr>
-                <w:rFonts w:ascii="Arial" w:hAnsi="Arial" w:cs="Arial"/>
-                <w:color w:val="000000" w:themeColor="text1"/>
-              </w:rPr>
-              <w:t xml:space="preserve"> é sobre o desperdício de comida cumulado com o combate à fome, a solução é criativa porque é uma ótima forma de solucionar o problema do empresário e da pessoa que precisa se alimentar.</w:t>
-            </w:r>
-          </w:p>
-        </w:tc>
-      </w:tr>
-      <w:tr>
-        <w:tc>
-          <w:tcPr>
-            <w:tcW w:w="3114" w:type="dxa"/>
-          </w:tcPr>
-          <w:p>
-            <w:pPr>
-              <w:rPr>
-                <w:rStyle w:val="normaltextrun"/>
-                <w:bCs/>
-                <w:color w:val="7030A0"/>
-                <w:bdr w:val="none" w:sz="0" w:space="0" w:color="auto" w:frame="1"/>
-              </w:rPr>
-            </w:pPr>
-            <w:r>
-              <w:rPr>
-                <w:rStyle w:val="normaltextrun"/>
-                <w:bCs/>
-                <w:color w:val="7030A0"/>
-                <w:bdr w:val="none" w:sz="0" w:space="0" w:color="auto" w:frame="1"/>
-              </w:rPr>
-              <w:t>Liste as comunidades que você pertence.</w:t>
-            </w:r>
-          </w:p>
-          <w:p>
-            <w:pPr>
-              <w:rPr>
-                <w:rStyle w:val="normaltextrun"/>
-                <w:bCs/>
-                <w:color w:val="7030A0"/>
-                <w:bdr w:val="none" w:sz="0" w:space="0" w:color="auto" w:frame="1"/>
-              </w:rPr>
-            </w:pPr>
-            <w:r>
-              <w:rPr>
-                <w:rStyle w:val="normaltextrun"/>
-                <w:bCs/>
-                <w:color w:val="7030A0"/>
-                <w:bdr w:val="none" w:sz="0" w:space="0" w:color="auto" w:frame="1"/>
-              </w:rPr>
-              <w:t>Quem faz parte da sua comunidade?</w:t>
-            </w:r>
-          </w:p>
-        </w:tc>
-        <w:tc>
-          <w:tcPr>
-            <w:tcW w:w="7342" w:type="dxa"/>
-          </w:tcPr>
-          <w:p>
-            <w:pPr>
-              <w:rPr>
-                <w:rFonts w:ascii="Arial" w:hAnsi="Arial" w:cs="Arial"/>
-                <w:color w:val="000000" w:themeColor="text1"/>
-              </w:rPr>
-            </w:pPr>
-            <w:r>
-              <w:rPr>
-                <w:rFonts w:ascii="Arial" w:hAnsi="Arial" w:cs="Arial"/>
-                <w:color w:val="000000" w:themeColor="text1"/>
-              </w:rPr>
-              <w:t>Não parte de nenhuma comunidade atualmente</w:t>
-            </w:r>
-            <w:r>
-              <w:rPr>
-                <w:rFonts w:ascii="Arial" w:hAnsi="Arial" w:cs="Arial"/>
-                <w:color w:val="000000" w:themeColor="text1"/>
-              </w:rPr>
-              <w:t>, moro em Belém do Pará, no bairro Cidade Velha</w:t>
-            </w:r>
-            <w:r>
-              <w:rPr>
-                <w:rFonts w:ascii="Arial" w:hAnsi="Arial" w:cs="Arial"/>
-                <w:color w:val="000000" w:themeColor="text1"/>
-              </w:rPr>
-              <w:t>.</w:t>
-            </w:r>
-          </w:p>
-          <w:p>
-            <w:pPr>
-              <w:pStyle w:val="PargrafodaLista"/>
               <w:rPr>
                 <w:rFonts w:ascii="Arial" w:hAnsi="Arial" w:cs="Arial"/>
               </w:rPr>
@@ -504,7 +246,7 @@
       <w:tr>
         <w:tc>
           <w:tcPr>
-            <w:tcW w:w="3114" w:type="dxa"/>
+            <w:tcW w:w="3539" w:type="dxa"/>
           </w:tcPr>
           <w:p>
             <w:pPr>
@@ -522,524 +264,19 @@
                 <w:color w:val="7030A0"/>
                 <w:bdr w:val="none" w:sz="0" w:space="0" w:color="auto" w:frame="1"/>
               </w:rPr>
-              <w:t>Escolha uma comunidade à qual você pertença para propor algo que impac</w:t>
-            </w:r>
-            <w:r>
-              <w:rPr>
-                <w:rStyle w:val="normaltextrun"/>
-                <w:bCs/>
-                <w:color w:val="7030A0"/>
-                <w:bdr w:val="none" w:sz="0" w:space="0" w:color="auto" w:frame="1"/>
-              </w:rPr>
-              <w:t>te positivamente os seus membros.</w:t>
+              <w:t>Identifique o problema que o projeto enfrenta, a solução que ele propõe e justifique porque ela é criativa</w:t>
             </w:r>
           </w:p>
         </w:tc>
         <w:tc>
           <w:tcPr>
-            <w:tcW w:w="7342" w:type="dxa"/>
+            <w:tcW w:w="10631" w:type="dxa"/>
           </w:tcPr>
           <w:p>
             <w:pPr>
               <w:rPr>
                 <w:rFonts w:ascii="Arial" w:hAnsi="Arial" w:cs="Arial"/>
-              </w:rPr>
-            </w:pPr>
-            <w:r>
-              <w:rPr>
-                <w:rFonts w:ascii="Arial" w:hAnsi="Arial" w:cs="Arial"/>
-              </w:rPr>
-              <w:t>Criar um projeto que atenda a minha cidade inteira, combatendo a fome e o desperdício de comida.</w:t>
-            </w:r>
-          </w:p>
-        </w:tc>
-      </w:tr>
-      <w:tr>
-        <w:tc>
-          <w:tcPr>
-            <w:tcW w:w="3114" w:type="dxa"/>
-          </w:tcPr>
-          <w:p>
-            <w:pPr>
-              <w:rPr>
-                <w:rStyle w:val="normaltextrun"/>
-                <w:bCs/>
-                <w:color w:val="7030A0"/>
-                <w:bdr w:val="none" w:sz="0" w:space="0" w:color="auto" w:frame="1"/>
-              </w:rPr>
-            </w:pPr>
-            <w:r>
-              <w:rPr>
-                <w:rStyle w:val="normaltextrun"/>
-                <w:bCs/>
-                <w:color w:val="7030A0"/>
-                <w:bdr w:val="none" w:sz="0" w:space="0" w:color="auto" w:frame="1"/>
-              </w:rPr>
-              <w:t>Entre no site da ONU e leia os desafios que deram orige</w:t>
-            </w:r>
-            <w:r>
-              <w:rPr>
-                <w:rStyle w:val="normaltextrun"/>
-                <w:bCs/>
-                <w:color w:val="7030A0"/>
-                <w:bdr w:val="none" w:sz="0" w:space="0" w:color="auto" w:frame="1"/>
-              </w:rPr>
-              <w:t>m aos 17 objetivos que você viu. Escolha as metas que podem ajudar você a pensar no seu projeto!</w:t>
-            </w:r>
-          </w:p>
-        </w:tc>
-        <w:tc>
-          <w:tcPr>
-            <w:tcW w:w="7342" w:type="dxa"/>
-          </w:tcPr>
-          <w:p>
-            <w:pPr>
-              <w:rPr>
-                <w:rStyle w:val="normaltextrun"/>
-                <w:bCs/>
-                <w:color w:val="000000" w:themeColor="text1"/>
-                <w:bdr w:val="none" w:sz="0" w:space="0" w:color="auto" w:frame="1"/>
-              </w:rPr>
-            </w:pPr>
-            <w:r>
-              <w:rPr>
-                <w:rStyle w:val="normaltextrun"/>
-                <w:bCs/>
-                <w:color w:val="000000" w:themeColor="text1"/>
-                <w:bdr w:val="none" w:sz="0" w:space="0" w:color="auto" w:frame="1"/>
-              </w:rPr>
-              <w:t xml:space="preserve">Criar um </w:t>
-            </w:r>
-            <w:proofErr w:type="spellStart"/>
-            <w:r>
-              <w:rPr>
-                <w:rStyle w:val="normaltextrun"/>
-                <w:bCs/>
-                <w:color w:val="000000" w:themeColor="text1"/>
-                <w:bdr w:val="none" w:sz="0" w:space="0" w:color="auto" w:frame="1"/>
-              </w:rPr>
-              <w:t>app</w:t>
-            </w:r>
-            <w:proofErr w:type="spellEnd"/>
-            <w:r>
-              <w:rPr>
-                <w:rStyle w:val="normaltextrun"/>
-                <w:bCs/>
-                <w:color w:val="000000" w:themeColor="text1"/>
-                <w:bdr w:val="none" w:sz="0" w:space="0" w:color="auto" w:frame="1"/>
-              </w:rPr>
-              <w:t xml:space="preserve"> que com o intuito de combater a fome e o desperdício de comida;</w:t>
-            </w:r>
-          </w:p>
-          <w:p>
-            <w:pPr>
-              <w:rPr>
-                <w:rStyle w:val="normaltextrun"/>
-                <w:bCs/>
-                <w:color w:val="000000" w:themeColor="text1"/>
-                <w:bdr w:val="none" w:sz="0" w:space="0" w:color="auto" w:frame="1"/>
-              </w:rPr>
-            </w:pPr>
-            <w:r>
-              <w:rPr>
-                <w:rStyle w:val="normaltextrun"/>
-                <w:bCs/>
-                <w:color w:val="000000" w:themeColor="text1"/>
-                <w:bdr w:val="none" w:sz="0" w:space="0" w:color="auto" w:frame="1"/>
-              </w:rPr>
-              <w:t xml:space="preserve">Conseguir parceiros/empresas para se afiliarem ao programa: restaurantes, supermercados, lojas, farmácias e </w:t>
-            </w:r>
-            <w:proofErr w:type="spellStart"/>
-            <w:r>
-              <w:rPr>
-                <w:rStyle w:val="normaltextrun"/>
-                <w:bCs/>
-                <w:color w:val="000000" w:themeColor="text1"/>
-                <w:bdr w:val="none" w:sz="0" w:space="0" w:color="auto" w:frame="1"/>
-              </w:rPr>
-              <w:t>etc</w:t>
-            </w:r>
-            <w:proofErr w:type="spellEnd"/>
-            <w:r>
-              <w:rPr>
-                <w:rStyle w:val="normaltextrun"/>
-                <w:bCs/>
-                <w:color w:val="000000" w:themeColor="text1"/>
-                <w:bdr w:val="none" w:sz="0" w:space="0" w:color="auto" w:frame="1"/>
-              </w:rPr>
-              <w:t>;</w:t>
-            </w:r>
-          </w:p>
-          <w:p>
-            <w:pPr>
-              <w:rPr>
-                <w:rStyle w:val="normaltextrun"/>
-                <w:bCs/>
-                <w:color w:val="7030A0"/>
-                <w:bdr w:val="none" w:sz="0" w:space="0" w:color="auto" w:frame="1"/>
-              </w:rPr>
-            </w:pPr>
-            <w:r>
-              <w:rPr>
-                <w:rStyle w:val="normaltextrun"/>
-                <w:bCs/>
-                <w:color w:val="000000" w:themeColor="text1"/>
-                <w:bdr w:val="none" w:sz="0" w:space="0" w:color="auto" w:frame="1"/>
-              </w:rPr>
-              <w:t>Conseguir trafego de clientes no aplicativo.</w:t>
-            </w:r>
-          </w:p>
-        </w:tc>
-      </w:tr>
-      <w:tr>
-        <w:tc>
-          <w:tcPr>
-            <w:tcW w:w="3114" w:type="dxa"/>
-          </w:tcPr>
-          <w:p>
-            <w:pPr>
-              <w:rPr>
-                <w:rStyle w:val="normaltextrun"/>
-                <w:bCs/>
-                <w:color w:val="7030A0"/>
-                <w:bdr w:val="none" w:sz="0" w:space="0" w:color="auto" w:frame="1"/>
-              </w:rPr>
-            </w:pPr>
-            <w:r>
-              <w:rPr>
-                <w:rStyle w:val="normaltextrun"/>
-                <w:bCs/>
-                <w:color w:val="7030A0"/>
-                <w:bdr w:val="none" w:sz="0" w:space="0" w:color="auto" w:frame="1"/>
-              </w:rPr>
-              <w:t xml:space="preserve">Olhe para a comunidade que escolheu e selecione um desafio que motive você a pensar em </w:t>
-            </w:r>
-            <w:r>
-              <w:rPr>
-                <w:rStyle w:val="normaltextrun"/>
-                <w:bCs/>
-                <w:color w:val="7030A0"/>
-                <w:bdr w:val="none" w:sz="0" w:space="0" w:color="auto" w:frame="1"/>
-              </w:rPr>
-              <w:lastRenderedPageBreak/>
-              <w:t>soluções</w:t>
-            </w:r>
-            <w:r>
-              <w:rPr>
-                <w:rStyle w:val="normaltextrun"/>
-                <w:bCs/>
-                <w:color w:val="7030A0"/>
-                <w:bdr w:val="none" w:sz="0" w:space="0" w:color="auto" w:frame="1"/>
-              </w:rPr>
-              <w:t>, com base nos desafios globais.</w:t>
-            </w:r>
-          </w:p>
-        </w:tc>
-        <w:tc>
-          <w:tcPr>
-            <w:tcW w:w="7342" w:type="dxa"/>
-          </w:tcPr>
-          <w:p>
-            <w:pPr>
-              <w:rPr>
-                <w:rFonts w:ascii="Arial" w:hAnsi="Arial" w:cs="Arial"/>
-                <w:color w:val="000000" w:themeColor="text1"/>
-              </w:rPr>
-            </w:pPr>
-            <w:r>
-              <w:rPr>
-                <w:rFonts w:ascii="Arial" w:hAnsi="Arial" w:cs="Arial"/>
-                <w:color w:val="000000" w:themeColor="text1"/>
-              </w:rPr>
-              <w:lastRenderedPageBreak/>
-              <w:t>Me desafio a implementar isso em toda a cidade de Belém/PA.</w:t>
-            </w:r>
-          </w:p>
-          <w:p>
-            <w:pPr>
-              <w:rPr>
-                <w:rFonts w:ascii="Arial" w:hAnsi="Arial" w:cs="Arial"/>
-                <w:color w:val="000000" w:themeColor="text1"/>
-              </w:rPr>
-            </w:pPr>
-          </w:p>
-          <w:p>
-            <w:pPr>
-              <w:rPr>
-                <w:rFonts w:ascii="Arial" w:hAnsi="Arial" w:cs="Arial"/>
                 <w:color w:val="D9D9D9" w:themeColor="background1" w:themeShade="D9"/>
-              </w:rPr>
-            </w:pPr>
-            <w:r>
-              <w:rPr>
-                <w:rFonts w:ascii="Arial" w:hAnsi="Arial" w:cs="Arial"/>
-                <w:color w:val="000000" w:themeColor="text1"/>
-              </w:rPr>
-              <w:lastRenderedPageBreak/>
-              <w:t>Sempre as coisas demoram para chegar aqui, dessa vez vai chegar primeiro aqui para a minha comunidade, e serei eu que trarei essa inovação para o meu provo.</w:t>
-            </w:r>
-          </w:p>
-        </w:tc>
-      </w:tr>
-      <w:tr>
-        <w:tc>
-          <w:tcPr>
-            <w:tcW w:w="10456" w:type="dxa"/>
-            <w:gridSpan w:val="2"/>
-            <w:shd w:val="clear" w:color="auto" w:fill="D9D9D9" w:themeFill="background1" w:themeFillShade="D9"/>
-          </w:tcPr>
-          <w:p>
-            <w:pPr>
-              <w:jc w:val="center"/>
-              <w:rPr>
-                <w:rFonts w:ascii="Arial" w:hAnsi="Arial" w:cs="Arial"/>
-              </w:rPr>
-            </w:pPr>
-            <w:r>
-              <w:rPr>
-                <w:rStyle w:val="normaltextrun"/>
-                <w:b/>
-                <w:bCs/>
-                <w:color w:val="7030A0"/>
-                <w:bdr w:val="none" w:sz="0" w:space="0" w:color="auto" w:frame="1"/>
-              </w:rPr>
-              <w:lastRenderedPageBreak/>
-              <w:t>Módulo 2 – Planejar para a ação</w:t>
-            </w:r>
-          </w:p>
-        </w:tc>
-      </w:tr>
-      <w:tr>
-        <w:tc>
-          <w:tcPr>
-            <w:tcW w:w="3114" w:type="dxa"/>
-          </w:tcPr>
-          <w:p>
-            <w:pPr>
-              <w:rPr>
-                <w:rStyle w:val="normaltextrun"/>
-                <w:bCs/>
-                <w:color w:val="7030A0"/>
-                <w:bdr w:val="none" w:sz="0" w:space="0" w:color="auto" w:frame="1"/>
-              </w:rPr>
-            </w:pPr>
-            <w:r>
-              <w:rPr>
-                <w:rStyle w:val="normaltextrun"/>
-                <w:bCs/>
-                <w:color w:val="7030A0"/>
-                <w:bdr w:val="none" w:sz="0" w:space="0" w:color="auto" w:frame="1"/>
-              </w:rPr>
-              <w:t>Hora d</w:t>
-            </w:r>
-            <w:r>
-              <w:rPr>
-                <w:rStyle w:val="normaltextrun"/>
-                <w:bCs/>
-                <w:color w:val="7030A0"/>
-                <w:bdr w:val="none" w:sz="0" w:space="0" w:color="auto" w:frame="1"/>
-              </w:rPr>
-              <w:t>a e</w:t>
-            </w:r>
-            <w:r>
-              <w:rPr>
-                <w:rStyle w:val="normaltextrun"/>
-                <w:bCs/>
-                <w:color w:val="7030A0"/>
-                <w:bdr w:val="none" w:sz="0" w:space="0" w:color="auto" w:frame="1"/>
-              </w:rPr>
-              <w:t xml:space="preserve">ntrevista! </w:t>
-            </w:r>
-          </w:p>
-          <w:p>
-            <w:pPr>
-              <w:rPr>
-                <w:rStyle w:val="normaltextrun"/>
-                <w:bCs/>
-                <w:color w:val="7030A0"/>
-                <w:bdr w:val="none" w:sz="0" w:space="0" w:color="auto" w:frame="1"/>
-              </w:rPr>
-            </w:pPr>
-            <w:r>
-              <w:rPr>
-                <w:rStyle w:val="normaltextrun"/>
-                <w:bCs/>
-                <w:color w:val="7030A0"/>
-                <w:bdr w:val="none" w:sz="0" w:space="0" w:color="auto" w:frame="1"/>
-              </w:rPr>
-              <w:t>1) Selecione</w:t>
-            </w:r>
-            <w:r>
-              <w:rPr>
-                <w:rStyle w:val="normaltextrun"/>
-                <w:bCs/>
-                <w:color w:val="7030A0"/>
-                <w:bdr w:val="none" w:sz="0" w:space="0" w:color="auto" w:frame="1"/>
-              </w:rPr>
-              <w:t xml:space="preserve"> pessoas da comunidade escolhida</w:t>
-            </w:r>
-            <w:r>
-              <w:rPr>
-                <w:rStyle w:val="normaltextrun"/>
-                <w:bCs/>
-                <w:color w:val="7030A0"/>
-                <w:bdr w:val="none" w:sz="0" w:space="0" w:color="auto" w:frame="1"/>
-              </w:rPr>
-              <w:t xml:space="preserve"> </w:t>
-            </w:r>
-            <w:r>
-              <w:rPr>
-                <w:rStyle w:val="normaltextrun"/>
-                <w:bCs/>
-                <w:color w:val="7030A0"/>
-                <w:bdr w:val="none" w:sz="0" w:space="0" w:color="auto" w:frame="1"/>
-              </w:rPr>
-              <w:t xml:space="preserve">que poderiam ser beneficiadas pelo seu </w:t>
-            </w:r>
-            <w:proofErr w:type="gramStart"/>
-            <w:r>
-              <w:rPr>
-                <w:rStyle w:val="normaltextrun"/>
-                <w:bCs/>
-                <w:color w:val="7030A0"/>
-                <w:bdr w:val="none" w:sz="0" w:space="0" w:color="auto" w:frame="1"/>
-              </w:rPr>
-              <w:t>projeto</w:t>
-            </w:r>
-            <w:r>
-              <w:rPr>
-                <w:rStyle w:val="normaltextrun"/>
-                <w:bCs/>
-                <w:color w:val="7030A0"/>
-                <w:bdr w:val="none" w:sz="0" w:space="0" w:color="auto" w:frame="1"/>
-              </w:rPr>
-              <w:t>.</w:t>
-            </w:r>
-            <w:r>
-              <w:rPr>
-                <w:rStyle w:val="normaltextrun"/>
-                <w:bCs/>
-                <w:color w:val="7030A0"/>
-                <w:bdr w:val="none" w:sz="0" w:space="0" w:color="auto" w:frame="1"/>
-              </w:rPr>
-              <w:t>;</w:t>
-            </w:r>
-            <w:proofErr w:type="gramEnd"/>
-            <w:r>
-              <w:rPr>
-                <w:rStyle w:val="normaltextrun"/>
-                <w:bCs/>
-                <w:color w:val="7030A0"/>
-                <w:bdr w:val="none" w:sz="0" w:space="0" w:color="auto" w:frame="1"/>
-              </w:rPr>
-              <w:t xml:space="preserve"> </w:t>
-            </w:r>
-          </w:p>
-          <w:p>
-            <w:pPr>
-              <w:rPr>
-                <w:rStyle w:val="normaltextrun"/>
-                <w:bCs/>
-                <w:color w:val="7030A0"/>
-                <w:bdr w:val="none" w:sz="0" w:space="0" w:color="auto" w:frame="1"/>
-              </w:rPr>
-            </w:pPr>
-            <w:proofErr w:type="gramStart"/>
-            <w:r>
-              <w:rPr>
-                <w:rStyle w:val="normaltextrun"/>
-                <w:bCs/>
-                <w:color w:val="7030A0"/>
-                <w:bdr w:val="none" w:sz="0" w:space="0" w:color="auto" w:frame="1"/>
-              </w:rPr>
-              <w:t>2) Liste</w:t>
-            </w:r>
-            <w:proofErr w:type="gramEnd"/>
-            <w:r>
-              <w:rPr>
-                <w:rStyle w:val="normaltextrun"/>
-                <w:bCs/>
-                <w:color w:val="7030A0"/>
-                <w:bdr w:val="none" w:sz="0" w:space="0" w:color="auto" w:frame="1"/>
-              </w:rPr>
-              <w:t xml:space="preserve"> pelo menos 4 perguntas serem feitas; </w:t>
-            </w:r>
-          </w:p>
-          <w:p>
-            <w:pPr>
-              <w:rPr>
-                <w:rStyle w:val="normaltextrun"/>
-                <w:bCs/>
-                <w:color w:val="7030A0"/>
-                <w:bdr w:val="none" w:sz="0" w:space="0" w:color="auto" w:frame="1"/>
-              </w:rPr>
-            </w:pPr>
-            <w:proofErr w:type="gramStart"/>
-            <w:r>
-              <w:rPr>
-                <w:rStyle w:val="normaltextrun"/>
-                <w:bCs/>
-                <w:color w:val="7030A0"/>
-                <w:bdr w:val="none" w:sz="0" w:space="0" w:color="auto" w:frame="1"/>
-              </w:rPr>
-              <w:t>3) Agende</w:t>
-            </w:r>
-            <w:proofErr w:type="gramEnd"/>
-            <w:r>
-              <w:rPr>
-                <w:rStyle w:val="normaltextrun"/>
-                <w:bCs/>
-                <w:color w:val="7030A0"/>
-                <w:bdr w:val="none" w:sz="0" w:space="0" w:color="auto" w:frame="1"/>
-              </w:rPr>
-              <w:t xml:space="preserve"> as entrevistas</w:t>
-            </w:r>
-            <w:r>
-              <w:rPr>
-                <w:rStyle w:val="normaltextrun"/>
-                <w:bCs/>
-                <w:color w:val="7030A0"/>
-                <w:bdr w:val="none" w:sz="0" w:space="0" w:color="auto" w:frame="1"/>
-              </w:rPr>
-              <w:t>.</w:t>
-            </w:r>
-          </w:p>
-        </w:tc>
-        <w:tc>
-          <w:tcPr>
-            <w:tcW w:w="7342" w:type="dxa"/>
-          </w:tcPr>
-          <w:p>
-            <w:pPr>
-              <w:pStyle w:val="PargrafodaLista"/>
-              <w:numPr>
-                <w:ilvl w:val="0"/>
-                <w:numId w:val="25"/>
-              </w:numPr>
-              <w:rPr>
-                <w:rFonts w:ascii="Arial" w:hAnsi="Arial" w:cs="Arial"/>
-                <w:color w:val="D9D9D9" w:themeColor="background1" w:themeShade="D9"/>
-              </w:rPr>
-            </w:pPr>
-            <w:r>
-              <w:rPr>
-                <w:rFonts w:ascii="Arial" w:hAnsi="Arial" w:cs="Arial"/>
-                <w:color w:val="D9D9D9" w:themeColor="background1" w:themeShade="D9"/>
-              </w:rPr>
-              <w:t>Escreva aqui</w:t>
-            </w:r>
-            <w:r>
-              <w:rPr>
-                <w:rFonts w:ascii="Arial" w:hAnsi="Arial" w:cs="Arial"/>
-                <w:color w:val="D9D9D9" w:themeColor="background1" w:themeShade="D9"/>
-              </w:rPr>
-              <w:t xml:space="preserve"> o que elas contaram para você!</w:t>
-            </w:r>
-          </w:p>
-          <w:p>
-            <w:pPr>
-              <w:rPr>
-                <w:rFonts w:ascii="Arial" w:hAnsi="Arial" w:cs="Arial"/>
               </w:rPr>
             </w:pPr>
           </w:p>
@@ -1048,7 +285,7 @@
       <w:tr>
         <w:tc>
           <w:tcPr>
-            <w:tcW w:w="3114" w:type="dxa"/>
+            <w:tcW w:w="3539" w:type="dxa"/>
           </w:tcPr>
           <w:p>
             <w:pPr>
@@ -1066,17 +303,18 @@
                 <w:color w:val="7030A0"/>
                 <w:bdr w:val="none" w:sz="0" w:space="0" w:color="auto" w:frame="1"/>
               </w:rPr>
-              <w:t>Pesquise! Procur</w:t>
-            </w:r>
-            <w:r>
+              <w:t>Liste as comunidades que você pertence.</w:t>
+            </w:r>
+          </w:p>
+          <w:p>
+            <w:pPr>
               <w:rPr>
                 <w:rStyle w:val="normaltextrun"/>
                 <w:bCs/>
                 <w:color w:val="7030A0"/>
                 <w:bdr w:val="none" w:sz="0" w:space="0" w:color="auto" w:frame="1"/>
               </w:rPr>
-              <w:t xml:space="preserve">e iniciativas semelhantes à sua. </w:t>
-            </w:r>
+            </w:pPr>
             <w:r>
               <w:rPr>
                 <w:rStyle w:val="normaltextrun"/>
@@ -1084,204 +322,19 @@
                 <w:color w:val="7030A0"/>
                 <w:bdr w:val="none" w:sz="0" w:space="0" w:color="auto" w:frame="1"/>
               </w:rPr>
-              <w:t>Faça benchmarking</w:t>
-            </w:r>
-            <w:r>
-              <w:rPr>
-                <w:rStyle w:val="normaltextrun"/>
-                <w:bCs/>
-                <w:color w:val="7030A0"/>
-                <w:bdr w:val="none" w:sz="0" w:space="0" w:color="auto" w:frame="1"/>
-              </w:rPr>
-              <w:t xml:space="preserve">. </w:t>
-            </w:r>
-            <w:r>
-              <w:rPr>
-                <w:rStyle w:val="normaltextrun"/>
-                <w:bCs/>
-                <w:color w:val="7030A0"/>
-                <w:bdr w:val="none" w:sz="0" w:space="0" w:color="auto" w:frame="1"/>
-              </w:rPr>
-              <w:t>Identifique e anote aquelas que você gostaria de utilizar como benchmark, ou seja</w:t>
-            </w:r>
-            <w:r>
-              <w:rPr>
-                <w:rStyle w:val="normaltextrun"/>
-                <w:bCs/>
-                <w:color w:val="7030A0"/>
-                <w:bdr w:val="none" w:sz="0" w:space="0" w:color="auto" w:frame="1"/>
-              </w:rPr>
-              <w:t>, como fonte de inspiração.</w:t>
+              <w:t>Quem faz parte da sua comunidade?</w:t>
             </w:r>
           </w:p>
         </w:tc>
         <w:tc>
           <w:tcPr>
-            <w:tcW w:w="7342" w:type="dxa"/>
+            <w:tcW w:w="10631" w:type="dxa"/>
           </w:tcPr>
           <w:p>
             <w:pPr>
+              <w:pStyle w:val="PargrafodaLista"/>
               <w:rPr>
                 <w:rFonts w:ascii="Arial" w:hAnsi="Arial" w:cs="Arial"/>
-                <w:color w:val="D9D9D9" w:themeColor="background1" w:themeShade="D9"/>
-              </w:rPr>
-            </w:pPr>
-            <w:r>
-              <w:rPr>
-                <w:rFonts w:ascii="Arial" w:hAnsi="Arial" w:cs="Arial"/>
-                <w:b/>
-              </w:rPr>
-              <w:t xml:space="preserve">Too </w:t>
-            </w:r>
-            <w:proofErr w:type="spellStart"/>
-            <w:r>
-              <w:rPr>
-                <w:rFonts w:ascii="Arial" w:hAnsi="Arial" w:cs="Arial"/>
-                <w:b/>
-              </w:rPr>
-              <w:t>Good</w:t>
-            </w:r>
-            <w:proofErr w:type="spellEnd"/>
-            <w:r>
-              <w:rPr>
-                <w:rFonts w:ascii="Arial" w:hAnsi="Arial" w:cs="Arial"/>
-                <w:b/>
-              </w:rPr>
-              <w:t xml:space="preserve"> </w:t>
-            </w:r>
-            <w:proofErr w:type="spellStart"/>
-            <w:r>
-              <w:rPr>
-                <w:rFonts w:ascii="Arial" w:hAnsi="Arial" w:cs="Arial"/>
-                <w:b/>
-              </w:rPr>
-              <w:t>To</w:t>
-            </w:r>
-            <w:proofErr w:type="spellEnd"/>
-            <w:r>
-              <w:rPr>
-                <w:rFonts w:ascii="Arial" w:hAnsi="Arial" w:cs="Arial"/>
-                <w:b/>
-              </w:rPr>
-              <w:t xml:space="preserve"> Go</w:t>
-            </w:r>
-            <w:r>
-              <w:rPr>
-                <w:rFonts w:ascii="Arial" w:hAnsi="Arial" w:cs="Arial"/>
-                <w:color w:val="D9D9D9" w:themeColor="background1" w:themeShade="D9"/>
-              </w:rPr>
-              <w:t xml:space="preserve"> </w:t>
-            </w:r>
-          </w:p>
-          <w:p>
-            <w:pPr>
-              <w:rPr>
-                <w:rFonts w:ascii="Arial" w:hAnsi="Arial" w:cs="Arial"/>
-                <w:color w:val="D9D9D9" w:themeColor="background1" w:themeShade="D9"/>
-              </w:rPr>
-            </w:pPr>
-            <w:proofErr w:type="spellStart"/>
-            <w:r>
-              <w:rPr>
-                <w:rFonts w:ascii="Arial" w:hAnsi="Arial" w:cs="Arial"/>
-                <w:b/>
-              </w:rPr>
-              <w:t>Food</w:t>
-            </w:r>
-            <w:proofErr w:type="spellEnd"/>
-            <w:r>
-              <w:rPr>
-                <w:rFonts w:ascii="Arial" w:hAnsi="Arial" w:cs="Arial"/>
-                <w:b/>
-              </w:rPr>
-              <w:t xml:space="preserve"> </w:t>
-            </w:r>
-            <w:proofErr w:type="spellStart"/>
-            <w:r>
-              <w:rPr>
-                <w:rFonts w:ascii="Arial" w:hAnsi="Arial" w:cs="Arial"/>
-                <w:b/>
-              </w:rPr>
-              <w:t>To</w:t>
-            </w:r>
-            <w:proofErr w:type="spellEnd"/>
-            <w:r>
-              <w:rPr>
-                <w:rFonts w:ascii="Arial" w:hAnsi="Arial" w:cs="Arial"/>
-                <w:b/>
-              </w:rPr>
-              <w:t xml:space="preserve"> </w:t>
-            </w:r>
-            <w:proofErr w:type="spellStart"/>
-            <w:r>
-              <w:rPr>
-                <w:rFonts w:ascii="Arial" w:hAnsi="Arial" w:cs="Arial"/>
-                <w:b/>
-              </w:rPr>
-              <w:t>Save</w:t>
-            </w:r>
-            <w:proofErr w:type="spellEnd"/>
-          </w:p>
-          <w:p>
-            <w:pPr>
-              <w:rPr>
-                <w:rFonts w:ascii="Arial" w:hAnsi="Arial" w:cs="Arial"/>
-                <w:b/>
-                <w:color w:val="000000" w:themeColor="text1"/>
-              </w:rPr>
-            </w:pPr>
-            <w:r>
-              <w:rPr>
-                <w:rFonts w:ascii="Arial" w:hAnsi="Arial" w:cs="Arial"/>
-                <w:b/>
-                <w:color w:val="000000" w:themeColor="text1"/>
-              </w:rPr>
-              <w:t xml:space="preserve">B4Waste </w:t>
-            </w:r>
-          </w:p>
-          <w:p>
-            <w:pPr>
-              <w:rPr>
-                <w:rFonts w:ascii="Arial" w:hAnsi="Arial" w:cs="Arial"/>
-                <w:b/>
-                <w:color w:val="000000" w:themeColor="text1"/>
-              </w:rPr>
-            </w:pPr>
-            <w:proofErr w:type="spellStart"/>
-            <w:r>
-              <w:rPr>
-                <w:rFonts w:ascii="Arial" w:hAnsi="Arial" w:cs="Arial"/>
-                <w:b/>
-                <w:color w:val="000000" w:themeColor="text1"/>
-              </w:rPr>
-              <w:t>Ecofood</w:t>
-            </w:r>
-            <w:proofErr w:type="spellEnd"/>
-          </w:p>
-          <w:p>
-            <w:pPr>
-              <w:rPr>
-                <w:rFonts w:ascii="Arial" w:hAnsi="Arial" w:cs="Arial"/>
-                <w:b/>
-                <w:color w:val="000000" w:themeColor="text1"/>
-              </w:rPr>
-            </w:pPr>
-            <w:proofErr w:type="spellStart"/>
-            <w:r>
-              <w:rPr>
-                <w:rFonts w:ascii="Arial" w:hAnsi="Arial" w:cs="Arial"/>
-                <w:b/>
-                <w:color w:val="000000" w:themeColor="text1"/>
-              </w:rPr>
-              <w:t>Refood</w:t>
-            </w:r>
-            <w:proofErr w:type="spellEnd"/>
-          </w:p>
-          <w:p>
-            <w:pPr>
-              <w:rPr>
-                <w:rFonts w:ascii="Arial" w:hAnsi="Arial" w:cs="Arial"/>
-                <w:color w:val="D9D9D9" w:themeColor="background1" w:themeShade="D9"/>
               </w:rPr>
             </w:pPr>
           </w:p>
@@ -1290,7 +343,7 @@
       <w:tr>
         <w:tc>
           <w:tcPr>
-            <w:tcW w:w="3114" w:type="dxa"/>
+            <w:tcW w:w="3539" w:type="dxa"/>
           </w:tcPr>
           <w:p>
             <w:pPr>
@@ -1308,7 +361,7 @@
                 <w:color w:val="7030A0"/>
                 <w:bdr w:val="none" w:sz="0" w:space="0" w:color="auto" w:frame="1"/>
               </w:rPr>
-              <w:t>Analise e compare bem para saber o que cada uma tem de melhor e de que modo</w:t>
+              <w:t>Escolha uma comunidade à qual você pertença para propor algo que impac</w:t>
             </w:r>
             <w:r>
               <w:rPr>
@@ -1317,49 +370,14 @@
                 <w:color w:val="7030A0"/>
                 <w:bdr w:val="none" w:sz="0" w:space="0" w:color="auto" w:frame="1"/>
               </w:rPr>
-              <w:t xml:space="preserve"> poderia inspirar o seu projeto.</w:t>
+              <w:t>te positivamente os seus membros.</w:t>
             </w:r>
           </w:p>
         </w:tc>
         <w:tc>
           <w:tcPr>
-            <w:tcW w:w="7342" w:type="dxa"/>
+            <w:tcW w:w="10631" w:type="dxa"/>
           </w:tcPr>
-          <w:p>
-            <w:pPr>
-              <w:rPr>
-                <w:rFonts w:ascii="Arial" w:hAnsi="Arial" w:cs="Arial"/>
-                <w:color w:val="000000" w:themeColor="text1"/>
-              </w:rPr>
-            </w:pPr>
-            <w:r>
-              <w:rPr>
-                <w:rFonts w:ascii="Arial" w:hAnsi="Arial" w:cs="Arial"/>
-                <w:color w:val="000000" w:themeColor="text1"/>
-              </w:rPr>
-              <w:t>Analise e compare bem para saber o que cada uma tem de melhor, e de que modo poderia inspirar o seu projeto.</w:t>
-            </w:r>
-            <w:r>
-              <w:rPr>
-                <w:rFonts w:ascii="Arial" w:hAnsi="Arial" w:cs="Arial"/>
-                <w:color w:val="000000" w:themeColor="text1"/>
-              </w:rPr>
-              <w:t xml:space="preserve"> </w:t>
-            </w:r>
-          </w:p>
-          <w:p>
-            <w:pPr>
-              <w:rPr>
-                <w:rFonts w:ascii="Arial" w:hAnsi="Arial" w:cs="Arial"/>
-              </w:rPr>
-            </w:pPr>
-            <w:r>
-              <w:rPr>
-                <w:rFonts w:ascii="Arial" w:hAnsi="Arial" w:cs="Arial"/>
-              </w:rPr>
-              <w:t xml:space="preserve">Compare bens e serviços semelhantes ao que eu quero prestar. </w:t>
-            </w:r>
-          </w:p>
           <w:p>
             <w:pPr>
               <w:rPr>
@@ -1372,7 +390,7 @@
       <w:tr>
         <w:tc>
           <w:tcPr>
-            <w:tcW w:w="3114" w:type="dxa"/>
+            <w:tcW w:w="3539" w:type="dxa"/>
           </w:tcPr>
           <w:p>
             <w:pPr>
@@ -1390,28 +408,40 @@
                 <w:color w:val="7030A0"/>
                 <w:bdr w:val="none" w:sz="0" w:space="0" w:color="auto" w:frame="1"/>
               </w:rPr>
-              <w:t xml:space="preserve">Faça um levantamento de dados por meio da busca de informações disponíveis online que podem ser úteis ao seu projeto. </w:t>
-            </w:r>
-          </w:p>
-          <w:p>
-            <w:pPr>
+              <w:t>Entre no site da ONU e leia os desafios que deram orige</w:t>
+            </w:r>
+            <w:r>
               <w:rPr>
                 <w:rStyle w:val="normaltextrun"/>
                 <w:bCs/>
                 <w:color w:val="7030A0"/>
                 <w:bdr w:val="none" w:sz="0" w:space="0" w:color="auto" w:frame="1"/>
               </w:rPr>
-            </w:pPr>
-            <w:r>
+              <w:t>m aos 17 objetivos que você viu. Escolha as metas que podem ajudar você a pensar no seu projeto!</w:t>
+            </w:r>
+          </w:p>
+        </w:tc>
+        <w:tc>
+          <w:tcPr>
+            <w:tcW w:w="10631" w:type="dxa"/>
+          </w:tcPr>
+          <w:p>
+            <w:pPr>
               <w:rPr>
                 <w:rStyle w:val="normaltextrun"/>
                 <w:bCs/>
                 <w:color w:val="7030A0"/>
                 <w:bdr w:val="none" w:sz="0" w:space="0" w:color="auto" w:frame="1"/>
               </w:rPr>
-              <w:t>Consulte no ambiente online as quais são as características de um projeto e a definição de persona. Você também pode aprender com quem já fez, analisando os projetos listados no ambiente online.</w:t>
-            </w:r>
+            </w:pPr>
           </w:p>
+        </w:tc>
+      </w:tr>
+      <w:tr>
+        <w:tc>
+          <w:tcPr>
+            <w:tcW w:w="3539" w:type="dxa"/>
+          </w:tcPr>
           <w:p>
             <w:pPr>
               <w:rPr>
@@ -1428,8 +458,16 @@
                 <w:color w:val="7030A0"/>
                 <w:bdr w:val="none" w:sz="0" w:space="0" w:color="auto" w:frame="1"/>
               </w:rPr>
-              <w:lastRenderedPageBreak/>
-              <w:t>Registre todos os dados importantes.</w:t>
+              <w:t>Olhe para a comunidade que escolheu e selecione um desafio que motive você a pensar em soluções</w:t>
+            </w:r>
+            <w:r>
+              <w:rPr>
+                <w:rStyle w:val="normaltextrun"/>
+                <w:bCs/>
+                <w:color w:val="7030A0"/>
+                <w:bdr w:val="none" w:sz="0" w:space="0" w:color="auto" w:frame="1"/>
+              </w:rPr>
+              <w:t>, com base nos desafios globais.</w:t>
             </w:r>
           </w:p>
           <w:p>
@@ -1445,85 +483,493 @@
         </w:tc>
         <w:tc>
           <w:tcPr>
-            <w:tcW w:w="7342" w:type="dxa"/>
+            <w:tcW w:w="10631" w:type="dxa"/>
           </w:tcPr>
           <w:p>
             <w:pPr>
               <w:rPr>
                 <w:rFonts w:ascii="Arial" w:hAnsi="Arial" w:cs="Arial"/>
-                <w:color w:val="000000" w:themeColor="text1"/>
+                <w:color w:val="D9D9D9" w:themeColor="background1" w:themeShade="D9"/>
               </w:rPr>
             </w:pPr>
-            <w:r>
+          </w:p>
+        </w:tc>
+      </w:tr>
+      <w:tr>
+        <w:tc>
+          <w:tcPr>
+            <w:tcW w:w="14170" w:type="dxa"/>
+            <w:gridSpan w:val="2"/>
+            <w:shd w:val="clear" w:color="auto" w:fill="D9D9D9" w:themeFill="background1" w:themeFillShade="D9"/>
+          </w:tcPr>
+          <w:p>
+            <w:pPr>
+              <w:jc w:val="center"/>
               <w:rPr>
                 <w:rFonts w:ascii="Arial" w:hAnsi="Arial" w:cs="Arial"/>
-                <w:color w:val="000000" w:themeColor="text1"/>
+              </w:rPr>
+            </w:pPr>
+            <w:r>
+              <w:rPr>
+                <w:rStyle w:val="normaltextrun"/>
+                <w:b/>
+                <w:bCs/>
+                <w:color w:val="7030A0"/>
+                <w:bdr w:val="none" w:sz="0" w:space="0" w:color="auto" w:frame="1"/>
               </w:rPr>
               <w:lastRenderedPageBreak/>
-              <w:t>Quem vai participar do projeto como empresa, por bairros? Quantos?</w:t>
+              <w:t>Módulo 2 – Planejar para a ação</w:t>
+            </w:r>
+          </w:p>
+        </w:tc>
+      </w:tr>
+      <w:tr>
+        <w:tc>
+          <w:tcPr>
+            <w:tcW w:w="3539" w:type="dxa"/>
+          </w:tcPr>
+          <w:p>
+            <w:pPr>
+              <w:rPr>
+                <w:rStyle w:val="normaltextrun"/>
+                <w:bCs/>
+                <w:color w:val="7030A0"/>
+                <w:bdr w:val="none" w:sz="0" w:space="0" w:color="auto" w:frame="1"/>
+              </w:rPr>
+            </w:pPr>
+            <w:r>
+              <w:rPr>
+                <w:rStyle w:val="normaltextrun"/>
+                <w:bCs/>
+                <w:color w:val="7030A0"/>
+                <w:bdr w:val="none" w:sz="0" w:space="0" w:color="auto" w:frame="1"/>
+              </w:rPr>
+              <w:t>Hora d</w:t>
+            </w:r>
+            <w:r>
+              <w:rPr>
+                <w:rStyle w:val="normaltextrun"/>
+                <w:bCs/>
+                <w:color w:val="7030A0"/>
+                <w:bdr w:val="none" w:sz="0" w:space="0" w:color="auto" w:frame="1"/>
+              </w:rPr>
+              <w:t>a e</w:t>
+            </w:r>
+            <w:r>
+              <w:rPr>
+                <w:rStyle w:val="normaltextrun"/>
+                <w:bCs/>
+                <w:color w:val="7030A0"/>
+                <w:bdr w:val="none" w:sz="0" w:space="0" w:color="auto" w:frame="1"/>
+              </w:rPr>
+              <w:t xml:space="preserve">ntrevista! </w:t>
             </w:r>
           </w:p>
           <w:p>
             <w:pPr>
               <w:rPr>
-                <w:rFonts w:ascii="Arial" w:hAnsi="Arial" w:cs="Arial"/>
-                <w:color w:val="000000" w:themeColor="text1"/>
+                <w:rStyle w:val="normaltextrun"/>
+                <w:bCs/>
+                <w:color w:val="7030A0"/>
+                <w:bdr w:val="none" w:sz="0" w:space="0" w:color="auto" w:frame="1"/>
               </w:rPr>
             </w:pPr>
             <w:r>
               <w:rPr>
-                <w:rFonts w:ascii="Arial" w:hAnsi="Arial" w:cs="Arial"/>
-                <w:color w:val="000000" w:themeColor="text1"/>
-              </w:rPr>
-              <w:t>Quais os critérios para a empresa conseguir participar do projeto?</w:t>
+                <w:rStyle w:val="normaltextrun"/>
+                <w:bCs/>
+                <w:color w:val="7030A0"/>
+                <w:bdr w:val="none" w:sz="0" w:space="0" w:color="auto" w:frame="1"/>
+              </w:rPr>
+              <w:t>1) Selecione</w:t>
+            </w:r>
+            <w:r>
+              <w:rPr>
+                <w:rStyle w:val="normaltextrun"/>
+                <w:bCs/>
+                <w:color w:val="7030A0"/>
+                <w:bdr w:val="none" w:sz="0" w:space="0" w:color="auto" w:frame="1"/>
+              </w:rPr>
+              <w:t xml:space="preserve"> pessoas da comunidade escolhida</w:t>
+            </w:r>
+            <w:r>
+              <w:rPr>
+                <w:rStyle w:val="normaltextrun"/>
+                <w:bCs/>
+                <w:color w:val="7030A0"/>
+                <w:bdr w:val="none" w:sz="0" w:space="0" w:color="auto" w:frame="1"/>
+              </w:rPr>
+              <w:t xml:space="preserve"> </w:t>
+            </w:r>
+            <w:r>
+              <w:rPr>
+                <w:rStyle w:val="normaltextrun"/>
+                <w:bCs/>
+                <w:color w:val="7030A0"/>
+                <w:bdr w:val="none" w:sz="0" w:space="0" w:color="auto" w:frame="1"/>
+              </w:rPr>
+              <w:t xml:space="preserve">que poderiam ser beneficiadas pelo seu </w:t>
+            </w:r>
+            <w:proofErr w:type="gramStart"/>
+            <w:r>
+              <w:rPr>
+                <w:rStyle w:val="normaltextrun"/>
+                <w:bCs/>
+                <w:color w:val="7030A0"/>
+                <w:bdr w:val="none" w:sz="0" w:space="0" w:color="auto" w:frame="1"/>
+              </w:rPr>
+              <w:t>projeto</w:t>
+            </w:r>
+            <w:r>
+              <w:rPr>
+                <w:rStyle w:val="normaltextrun"/>
+                <w:bCs/>
+                <w:color w:val="7030A0"/>
+                <w:bdr w:val="none" w:sz="0" w:space="0" w:color="auto" w:frame="1"/>
+              </w:rPr>
+              <w:t>.</w:t>
+            </w:r>
+            <w:r>
+              <w:rPr>
+                <w:rStyle w:val="normaltextrun"/>
+                <w:bCs/>
+                <w:color w:val="7030A0"/>
+                <w:bdr w:val="none" w:sz="0" w:space="0" w:color="auto" w:frame="1"/>
+              </w:rPr>
+              <w:t>;</w:t>
+            </w:r>
+            <w:proofErr w:type="gramEnd"/>
+            <w:r>
+              <w:rPr>
+                <w:rStyle w:val="normaltextrun"/>
+                <w:bCs/>
+                <w:color w:val="7030A0"/>
+                <w:bdr w:val="none" w:sz="0" w:space="0" w:color="auto" w:frame="1"/>
+              </w:rPr>
+              <w:t xml:space="preserve"> </w:t>
             </w:r>
           </w:p>
           <w:p>
             <w:pPr>
               <w:rPr>
-                <w:rFonts w:ascii="Arial" w:hAnsi="Arial" w:cs="Arial"/>
-                <w:color w:val="000000" w:themeColor="text1"/>
+                <w:rStyle w:val="normaltextrun"/>
+                <w:bCs/>
+                <w:color w:val="7030A0"/>
+                <w:bdr w:val="none" w:sz="0" w:space="0" w:color="auto" w:frame="1"/>
               </w:rPr>
             </w:pPr>
-            <w:r>
-              <w:rPr>
-                <w:rFonts w:ascii="Arial" w:hAnsi="Arial" w:cs="Arial"/>
-                <w:color w:val="000000" w:themeColor="text1"/>
-              </w:rPr>
-              <w:t xml:space="preserve">Qual a média de clientes? Como atrair pessoas para o </w:t>
-            </w:r>
-            <w:proofErr w:type="spellStart"/>
-            <w:r>
-              <w:rPr>
-                <w:rFonts w:ascii="Arial" w:hAnsi="Arial" w:cs="Arial"/>
-                <w:color w:val="000000" w:themeColor="text1"/>
-              </w:rPr>
-              <w:t>app</w:t>
-            </w:r>
-            <w:proofErr w:type="spellEnd"/>
-            <w:r>
-              <w:rPr>
-                <w:rFonts w:ascii="Arial" w:hAnsi="Arial" w:cs="Arial"/>
-                <w:color w:val="000000" w:themeColor="text1"/>
-              </w:rPr>
-              <w:t>?</w:t>
+            <w:proofErr w:type="gramStart"/>
+            <w:r>
+              <w:rPr>
+                <w:rStyle w:val="normaltextrun"/>
+                <w:bCs/>
+                <w:color w:val="7030A0"/>
+                <w:bdr w:val="none" w:sz="0" w:space="0" w:color="auto" w:frame="1"/>
+              </w:rPr>
+              <w:t>2) Liste</w:t>
+            </w:r>
+            <w:proofErr w:type="gramEnd"/>
+            <w:r>
+              <w:rPr>
+                <w:rStyle w:val="normaltextrun"/>
+                <w:bCs/>
+                <w:color w:val="7030A0"/>
+                <w:bdr w:val="none" w:sz="0" w:space="0" w:color="auto" w:frame="1"/>
+              </w:rPr>
+              <w:t xml:space="preserve"> pelo menos 4 perguntas serem feitas; </w:t>
             </w:r>
           </w:p>
           <w:p>
             <w:pPr>
               <w:rPr>
+                <w:rStyle w:val="normaltextrun"/>
+                <w:bCs/>
+                <w:color w:val="7030A0"/>
+                <w:bdr w:val="none" w:sz="0" w:space="0" w:color="auto" w:frame="1"/>
+              </w:rPr>
+            </w:pPr>
+            <w:proofErr w:type="gramStart"/>
+            <w:r>
+              <w:rPr>
+                <w:rStyle w:val="normaltextrun"/>
+                <w:bCs/>
+                <w:color w:val="7030A0"/>
+                <w:bdr w:val="none" w:sz="0" w:space="0" w:color="auto" w:frame="1"/>
+              </w:rPr>
+              <w:t>3) Agende</w:t>
+            </w:r>
+            <w:proofErr w:type="gramEnd"/>
+            <w:r>
+              <w:rPr>
+                <w:rStyle w:val="normaltextrun"/>
+                <w:bCs/>
+                <w:color w:val="7030A0"/>
+                <w:bdr w:val="none" w:sz="0" w:space="0" w:color="auto" w:frame="1"/>
+              </w:rPr>
+              <w:t xml:space="preserve"> as entrevistas</w:t>
+            </w:r>
+            <w:r>
+              <w:rPr>
+                <w:rStyle w:val="normaltextrun"/>
+                <w:bCs/>
+                <w:color w:val="7030A0"/>
+                <w:bdr w:val="none" w:sz="0" w:space="0" w:color="auto" w:frame="1"/>
+              </w:rPr>
+              <w:t>.</w:t>
+            </w:r>
+          </w:p>
+          <w:p>
+            <w:pPr>
+              <w:rPr>
+                <w:rStyle w:val="normaltextrun"/>
+                <w:bCs/>
+                <w:color w:val="7030A0"/>
+                <w:bdr w:val="none" w:sz="0" w:space="0" w:color="auto" w:frame="1"/>
+              </w:rPr>
+            </w:pPr>
+          </w:p>
+        </w:tc>
+        <w:tc>
+          <w:tcPr>
+            <w:tcW w:w="10631" w:type="dxa"/>
+          </w:tcPr>
+          <w:p>
+            <w:pPr>
+              <w:rPr>
                 <w:rFonts w:ascii="Arial" w:hAnsi="Arial" w:cs="Arial"/>
-                <w:color w:val="000000" w:themeColor="text1"/>
               </w:rPr>
             </w:pPr>
-            <w:r>
+          </w:p>
+        </w:tc>
+      </w:tr>
+      <w:tr>
+        <w:tc>
+          <w:tcPr>
+            <w:tcW w:w="3539" w:type="dxa"/>
+          </w:tcPr>
+          <w:p>
+            <w:pPr>
+              <w:rPr>
+                <w:rStyle w:val="normaltextrun"/>
+                <w:bCs/>
+                <w:color w:val="7030A0"/>
+                <w:bdr w:val="none" w:sz="0" w:space="0" w:color="auto" w:frame="1"/>
+              </w:rPr>
+            </w:pPr>
+            <w:r>
+              <w:rPr>
+                <w:rStyle w:val="normaltextrun"/>
+                <w:bCs/>
+                <w:color w:val="7030A0"/>
+                <w:bdr w:val="none" w:sz="0" w:space="0" w:color="auto" w:frame="1"/>
+              </w:rPr>
+              <w:t>Pesquise! Procur</w:t>
+            </w:r>
+            <w:r>
+              <w:rPr>
+                <w:rStyle w:val="normaltextrun"/>
+                <w:bCs/>
+                <w:color w:val="7030A0"/>
+                <w:bdr w:val="none" w:sz="0" w:space="0" w:color="auto" w:frame="1"/>
+              </w:rPr>
+              <w:t xml:space="preserve">e iniciativas semelhantes à sua. </w:t>
+            </w:r>
+            <w:r>
+              <w:rPr>
+                <w:rStyle w:val="normaltextrun"/>
+                <w:bCs/>
+                <w:color w:val="7030A0"/>
+                <w:bdr w:val="none" w:sz="0" w:space="0" w:color="auto" w:frame="1"/>
+              </w:rPr>
+              <w:t>Faça benchmarking</w:t>
+            </w:r>
+            <w:r>
+              <w:rPr>
+                <w:rStyle w:val="normaltextrun"/>
+                <w:bCs/>
+                <w:color w:val="7030A0"/>
+                <w:bdr w:val="none" w:sz="0" w:space="0" w:color="auto" w:frame="1"/>
+              </w:rPr>
+              <w:t xml:space="preserve">. </w:t>
+            </w:r>
+            <w:r>
+              <w:rPr>
+                <w:rStyle w:val="normaltextrun"/>
+                <w:bCs/>
+                <w:color w:val="7030A0"/>
+                <w:bdr w:val="none" w:sz="0" w:space="0" w:color="auto" w:frame="1"/>
+              </w:rPr>
+              <w:t>Identifique e anote aquelas que você gostaria de utilizar como benchmark, ou seja</w:t>
+            </w:r>
+            <w:r>
+              <w:rPr>
+                <w:rStyle w:val="normaltextrun"/>
+                <w:bCs/>
+                <w:color w:val="7030A0"/>
+                <w:bdr w:val="none" w:sz="0" w:space="0" w:color="auto" w:frame="1"/>
+              </w:rPr>
+              <w:t>, como fonte de inspiração.</w:t>
+            </w:r>
+          </w:p>
+          <w:p>
+            <w:pPr>
+              <w:rPr>
+                <w:rStyle w:val="normaltextrun"/>
+                <w:bCs/>
+                <w:color w:val="7030A0"/>
+                <w:bdr w:val="none" w:sz="0" w:space="0" w:color="auto" w:frame="1"/>
+              </w:rPr>
+            </w:pPr>
+          </w:p>
+        </w:tc>
+        <w:tc>
+          <w:tcPr>
+            <w:tcW w:w="10631" w:type="dxa"/>
+          </w:tcPr>
+          <w:p>
+            <w:pPr>
               <w:rPr>
                 <w:rFonts w:ascii="Arial" w:hAnsi="Arial" w:cs="Arial"/>
-                <w:color w:val="000000" w:themeColor="text1"/>
-              </w:rPr>
-              <w:t>O que não funciona, para melhorar? O que funciona bem?</w:t>
-            </w:r>
+                <w:color w:val="D9D9D9" w:themeColor="background1" w:themeShade="D9"/>
+              </w:rPr>
+            </w:pPr>
           </w:p>
+        </w:tc>
+      </w:tr>
+      <w:tr>
+        <w:tc>
+          <w:tcPr>
+            <w:tcW w:w="3539" w:type="dxa"/>
+          </w:tcPr>
+          <w:p>
+            <w:pPr>
+              <w:rPr>
+                <w:rStyle w:val="normaltextrun"/>
+                <w:bCs/>
+                <w:color w:val="7030A0"/>
+                <w:bdr w:val="none" w:sz="0" w:space="0" w:color="auto" w:frame="1"/>
+              </w:rPr>
+            </w:pPr>
+            <w:r>
+              <w:rPr>
+                <w:rStyle w:val="normaltextrun"/>
+                <w:bCs/>
+                <w:color w:val="7030A0"/>
+                <w:bdr w:val="none" w:sz="0" w:space="0" w:color="auto" w:frame="1"/>
+              </w:rPr>
+              <w:t>Analise e compare bem para saber o que cada uma tem de melhor e de que modo</w:t>
+            </w:r>
+            <w:r>
+              <w:rPr>
+                <w:rStyle w:val="normaltextrun"/>
+                <w:bCs/>
+                <w:color w:val="7030A0"/>
+                <w:bdr w:val="none" w:sz="0" w:space="0" w:color="auto" w:frame="1"/>
+              </w:rPr>
+              <w:t xml:space="preserve"> poderia inspirar o seu projeto.</w:t>
+            </w:r>
+          </w:p>
+          <w:p>
+            <w:pPr>
+              <w:rPr>
+                <w:rStyle w:val="normaltextrun"/>
+                <w:bCs/>
+                <w:color w:val="7030A0"/>
+                <w:bdr w:val="none" w:sz="0" w:space="0" w:color="auto" w:frame="1"/>
+              </w:rPr>
+            </w:pPr>
+          </w:p>
+        </w:tc>
+        <w:tc>
+          <w:tcPr>
+            <w:tcW w:w="10631" w:type="dxa"/>
+          </w:tcPr>
+          <w:p>
+            <w:pPr>
+              <w:rPr>
+                <w:rFonts w:ascii="Arial" w:hAnsi="Arial" w:cs="Arial"/>
+              </w:rPr>
+            </w:pPr>
+          </w:p>
+        </w:tc>
+      </w:tr>
+      <w:tr>
+        <w:tc>
+          <w:tcPr>
+            <w:tcW w:w="3539" w:type="dxa"/>
+          </w:tcPr>
+          <w:p>
+            <w:pPr>
+              <w:rPr>
+                <w:rStyle w:val="normaltextrun"/>
+                <w:bCs/>
+                <w:color w:val="7030A0"/>
+                <w:bdr w:val="none" w:sz="0" w:space="0" w:color="auto" w:frame="1"/>
+              </w:rPr>
+            </w:pPr>
+            <w:r>
+              <w:rPr>
+                <w:rStyle w:val="normaltextrun"/>
+                <w:bCs/>
+                <w:color w:val="7030A0"/>
+                <w:bdr w:val="none" w:sz="0" w:space="0" w:color="auto" w:frame="1"/>
+              </w:rPr>
+              <w:t xml:space="preserve">Faça um levantamento de dados por meio da busca de informações disponíveis online que podem ser úteis ao seu projeto. </w:t>
+            </w:r>
+          </w:p>
+          <w:p>
+            <w:pPr>
+              <w:rPr>
+                <w:rStyle w:val="normaltextrun"/>
+                <w:bCs/>
+                <w:color w:val="7030A0"/>
+                <w:bdr w:val="none" w:sz="0" w:space="0" w:color="auto" w:frame="1"/>
+              </w:rPr>
+            </w:pPr>
+            <w:r>
+              <w:rPr>
+                <w:rStyle w:val="normaltextrun"/>
+                <w:bCs/>
+                <w:color w:val="7030A0"/>
+                <w:bdr w:val="none" w:sz="0" w:space="0" w:color="auto" w:frame="1"/>
+              </w:rPr>
+              <w:t>Consulte no ambiente online as quais são as características de um projeto e a definição de persona. Você também pode aprender com quem já fez, analisando os projetos listados no ambiente online.</w:t>
+            </w:r>
+          </w:p>
+          <w:p>
+            <w:pPr>
+              <w:rPr>
+                <w:rStyle w:val="normaltextrun"/>
+                <w:bCs/>
+                <w:color w:val="7030A0"/>
+                <w:bdr w:val="none" w:sz="0" w:space="0" w:color="auto" w:frame="1"/>
+              </w:rPr>
+            </w:pPr>
+            <w:r>
+              <w:rPr>
+                <w:rStyle w:val="normaltextrun"/>
+                <w:bCs/>
+                <w:color w:val="7030A0"/>
+                <w:bdr w:val="none" w:sz="0" w:space="0" w:color="auto" w:frame="1"/>
+              </w:rPr>
+              <w:t>Registre todos os dados importantes.</w:t>
+            </w:r>
+          </w:p>
+          <w:p>
+            <w:pPr>
+              <w:rPr>
+                <w:rStyle w:val="normaltextrun"/>
+                <w:bCs/>
+                <w:color w:val="7030A0"/>
+                <w:bdr w:val="none" w:sz="0" w:space="0" w:color="auto" w:frame="1"/>
+              </w:rPr>
+            </w:pPr>
+          </w:p>
+        </w:tc>
+        <w:tc>
+          <w:tcPr>
+            <w:tcW w:w="10631" w:type="dxa"/>
+          </w:tcPr>
           <w:p>
             <w:pPr>
               <w:rPr>
@@ -1540,7 +986,7 @@
         </w:trPr>
         <w:tc>
           <w:tcPr>
-            <w:tcW w:w="10456" w:type="dxa"/>
+            <w:tcW w:w="14170" w:type="dxa"/>
             <w:gridSpan w:val="2"/>
             <w:shd w:val="clear" w:color="auto" w:fill="D9D9D9" w:themeFill="background1" w:themeFillShade="D9"/>
           </w:tcPr>
@@ -1559,6 +1005,7 @@
                 <w:color w:val="7030A0"/>
                 <w:bdr w:val="none" w:sz="0" w:space="0" w:color="auto" w:frame="1"/>
               </w:rPr>
+              <w:lastRenderedPageBreak/>
               <w:t>Módulo 3 – Do projeto ao produto</w:t>
             </w:r>
           </w:p>
@@ -1567,7 +1014,7 @@
       <w:tr>
         <w:tc>
           <w:tcPr>
-            <w:tcW w:w="3114" w:type="dxa"/>
+            <w:tcW w:w="3539" w:type="dxa"/>
           </w:tcPr>
           <w:p>
             <w:pPr>
@@ -1600,7 +1047,7 @@
         </w:tc>
         <w:tc>
           <w:tcPr>
-            <w:tcW w:w="7342" w:type="dxa"/>
+            <w:tcW w:w="10631" w:type="dxa"/>
           </w:tcPr>
           <w:p>
             <w:pPr>
@@ -1731,13 +1178,22 @@
           <w:p>
             <w:pPr>
               <w:rPr>
+                <w:bCs/>
+                <w:i/>
+                <w:color w:val="7030A0"/>
+                <w:bdr w:val="none" w:sz="0" w:space="0" w:color="auto" w:frame="1"/>
+              </w:rPr>
+            </w:pPr>
+            <w:r>
+              <w:rPr>
                 <w:rStyle w:val="normaltextrun"/>
                 <w:bCs/>
                 <w:i/>
                 <w:color w:val="7030A0"/>
                 <w:bdr w:val="none" w:sz="0" w:space="0" w:color="auto" w:frame="1"/>
               </w:rPr>
-            </w:pPr>
+              <w:t>Como voc</w:t>
+            </w:r>
             <w:r>
               <w:rPr>
                 <w:rStyle w:val="normaltextrun"/>
@@ -1746,7 +1202,7 @@
                 <w:color w:val="7030A0"/>
                 <w:bdr w:val="none" w:sz="0" w:space="0" w:color="auto" w:frame="1"/>
               </w:rPr>
-              <w:t>Como voc</w:t>
+              <w:t xml:space="preserve">ê </w:t>
             </w:r>
             <w:r>
               <w:rPr>
@@ -1756,32 +1212,15 @@
                 <w:color w:val="7030A0"/>
                 <w:bdr w:val="none" w:sz="0" w:space="0" w:color="auto" w:frame="1"/>
               </w:rPr>
-              <w:t xml:space="preserve">ê </w:t>
-            </w:r>
-            <w:r>
-              <w:rPr>
-                <w:rStyle w:val="normaltextrun"/>
-                <w:bCs/>
-                <w:i/>
-                <w:color w:val="7030A0"/>
-                <w:bdr w:val="none" w:sz="0" w:space="0" w:color="auto" w:frame="1"/>
-              </w:rPr>
               <w:t>pretende gerenciar o seu projeto?</w:t>
             </w:r>
-          </w:p>
-          <w:p>
-            <w:pPr>
-              <w:rPr>
-                <w:rFonts w:ascii="Arial" w:hAnsi="Arial" w:cs="Arial"/>
-              </w:rPr>
-            </w:pPr>
           </w:p>
         </w:tc>
       </w:tr>
       <w:tr>
         <w:tc>
           <w:tcPr>
-            <w:tcW w:w="3114" w:type="dxa"/>
+            <w:tcW w:w="3539" w:type="dxa"/>
           </w:tcPr>
           <w:p>
             <w:pPr>
@@ -1816,7 +1255,7 @@
         </w:tc>
         <w:tc>
           <w:tcPr>
-            <w:tcW w:w="7342" w:type="dxa"/>
+            <w:tcW w:w="10631" w:type="dxa"/>
           </w:tcPr>
           <w:p>
             <w:pPr>
@@ -1849,33 +1288,13 @@
               <w:t>brainstorm</w:t>
             </w:r>
             <w:proofErr w:type="spellEnd"/>
-          </w:p>
-          <w:p>
-            <w:pPr>
-              <w:rPr>
-                <w:rStyle w:val="normaltextrun"/>
-                <w:bCs/>
-                <w:color w:val="7030A0"/>
-                <w:bdr w:val="none" w:sz="0" w:space="0" w:color="auto" w:frame="1"/>
-              </w:rPr>
-            </w:pPr>
-          </w:p>
-          <w:p>
-            <w:pPr>
-              <w:rPr>
-                <w:rStyle w:val="normaltextrun"/>
-                <w:bCs/>
-                <w:color w:val="7030A0"/>
-                <w:bdr w:val="none" w:sz="0" w:space="0" w:color="auto" w:frame="1"/>
-              </w:rPr>
-            </w:pPr>
           </w:p>
         </w:tc>
       </w:tr>
       <w:tr>
         <w:tc>
           <w:tcPr>
-            <w:tcW w:w="3114" w:type="dxa"/>
+            <w:tcW w:w="3539" w:type="dxa"/>
           </w:tcPr>
           <w:p>
             <w:pPr>
@@ -1937,7 +1356,7 @@
         </w:tc>
         <w:tc>
           <w:tcPr>
-            <w:tcW w:w="7342" w:type="dxa"/>
+            <w:tcW w:w="10631" w:type="dxa"/>
           </w:tcPr>
           <w:p>
             <w:pPr>
@@ -1966,7 +1385,7 @@
         </w:trPr>
         <w:tc>
           <w:tcPr>
-            <w:tcW w:w="10456" w:type="dxa"/>
+            <w:tcW w:w="14170" w:type="dxa"/>
             <w:gridSpan w:val="2"/>
             <w:shd w:val="clear" w:color="auto" w:fill="D9D9D9" w:themeFill="background1" w:themeFillShade="D9"/>
           </w:tcPr>
@@ -1993,7 +1412,7 @@
       <w:tr>
         <w:tc>
           <w:tcPr>
-            <w:tcW w:w="3114" w:type="dxa"/>
+            <w:tcW w:w="3539" w:type="dxa"/>
           </w:tcPr>
           <w:p>
             <w:pPr>
@@ -2026,43 +1445,25 @@
           <w:p>
             <w:pPr>
               <w:rPr>
+                <w:bCs/>
+                <w:color w:val="7030A0"/>
+                <w:bdr w:val="none" w:sz="0" w:space="0" w:color="auto" w:frame="1"/>
+              </w:rPr>
+            </w:pPr>
+            <w:r>
+              <w:rPr>
                 <w:rStyle w:val="normaltextrun"/>
                 <w:bCs/>
                 <w:color w:val="7030A0"/>
                 <w:bdr w:val="none" w:sz="0" w:space="0" w:color="auto" w:frame="1"/>
               </w:rPr>
-            </w:pPr>
-            <w:r>
-              <w:rPr>
-                <w:rStyle w:val="normaltextrun"/>
-                <w:bCs/>
-                <w:color w:val="7030A0"/>
-                <w:bdr w:val="none" w:sz="0" w:space="0" w:color="auto" w:frame="1"/>
-              </w:rPr>
               <w:t>Consulte no ambiente online como fazer o monitoramento, o controle e criar os indicadores para avaliar o seu protótipo.</w:t>
             </w:r>
-          </w:p>
-          <w:p>
-            <w:pPr>
-              <w:rPr>
-                <w:rStyle w:val="normaltextrun"/>
-                <w:bCs/>
-                <w:color w:val="7030A0"/>
-                <w:bdr w:val="none" w:sz="0" w:space="0" w:color="auto" w:frame="1"/>
-              </w:rPr>
-            </w:pPr>
-          </w:p>
-          <w:p>
-            <w:pPr>
-              <w:rPr>
-                <w:rFonts w:cstheme="minorHAnsi"/>
-              </w:rPr>
-            </w:pPr>
           </w:p>
         </w:tc>
         <w:tc>
           <w:tcPr>
-            <w:tcW w:w="7342" w:type="dxa"/>
+            <w:tcW w:w="10631" w:type="dxa"/>
           </w:tcPr>
           <w:p>
             <w:pPr>
@@ -2157,12 +1558,20 @@
                 <w:numId w:val="24"/>
               </w:numPr>
               <w:rPr>
+                <w:bCs/>
+                <w:color w:val="7030A0"/>
+                <w:bdr w:val="none" w:sz="0" w:space="0" w:color="auto" w:frame="1"/>
+              </w:rPr>
+            </w:pPr>
+            <w:r>
+              <w:rPr>
                 <w:rStyle w:val="normaltextrun"/>
                 <w:bCs/>
                 <w:color w:val="7030A0"/>
                 <w:bdr w:val="none" w:sz="0" w:space="0" w:color="auto" w:frame="1"/>
               </w:rPr>
-            </w:pPr>
+              <w:t xml:space="preserve">Um </w:t>
+            </w:r>
             <w:r>
               <w:rPr>
                 <w:rStyle w:val="normaltextrun"/>
@@ -2170,7 +1579,7 @@
                 <w:color w:val="7030A0"/>
                 <w:bdr w:val="none" w:sz="0" w:space="0" w:color="auto" w:frame="1"/>
               </w:rPr>
-              <w:t xml:space="preserve">Um </w:t>
+              <w:t>aplicativo</w:t>
             </w:r>
             <w:r>
               <w:rPr>
@@ -2179,32 +1588,15 @@
                 <w:color w:val="7030A0"/>
                 <w:bdr w:val="none" w:sz="0" w:space="0" w:color="auto" w:frame="1"/>
               </w:rPr>
-              <w:t>aplicativo</w:t>
-            </w:r>
-            <w:r>
-              <w:rPr>
-                <w:rStyle w:val="normaltextrun"/>
-                <w:bCs/>
-                <w:color w:val="7030A0"/>
-                <w:bdr w:val="none" w:sz="0" w:space="0" w:color="auto" w:frame="1"/>
-              </w:rPr>
               <w:t>?</w:t>
             </w:r>
-          </w:p>
-          <w:p>
-            <w:pPr>
-              <w:ind w:left="708"/>
-              <w:rPr>
-                <w:rFonts w:ascii="Arial" w:hAnsi="Arial" w:cs="Arial"/>
-              </w:rPr>
-            </w:pPr>
           </w:p>
         </w:tc>
       </w:tr>
       <w:tr>
         <w:tc>
           <w:tcPr>
-            <w:tcW w:w="10456" w:type="dxa"/>
+            <w:tcW w:w="14170" w:type="dxa"/>
             <w:gridSpan w:val="2"/>
             <w:shd w:val="clear" w:color="auto" w:fill="D9D9D9" w:themeFill="background1" w:themeFillShade="D9"/>
           </w:tcPr>
@@ -2256,7 +1648,7 @@
         </w:trPr>
         <w:tc>
           <w:tcPr>
-            <w:tcW w:w="3114" w:type="dxa"/>
+            <w:tcW w:w="3539" w:type="dxa"/>
           </w:tcPr>
           <w:p>
             <w:pPr>
@@ -2275,7 +1667,6 @@
                 <w:color w:val="7030A0"/>
                 <w:bdr w:val="none" w:sz="0" w:space="0" w:color="auto" w:frame="1"/>
               </w:rPr>
-              <w:lastRenderedPageBreak/>
               <w:t>Can</w:t>
             </w:r>
             <w:r>
@@ -2321,7 +1712,7 @@
         </w:tc>
         <w:tc>
           <w:tcPr>
-            <w:tcW w:w="7342" w:type="dxa"/>
+            <w:tcW w:w="10631" w:type="dxa"/>
           </w:tcPr>
           <w:p>
             <w:pPr>
@@ -2373,11 +1764,11 @@
       </w:tr>
       <w:tr>
         <w:trPr>
-          <w:trHeight w:val="2403"/>
+          <w:trHeight w:val="1367"/>
         </w:trPr>
         <w:tc>
           <w:tcPr>
-            <w:tcW w:w="3114" w:type="dxa"/>
+            <w:tcW w:w="3539" w:type="dxa"/>
           </w:tcPr>
           <w:p>
             <w:pPr>
@@ -2413,7 +1804,7 @@
         </w:tc>
         <w:tc>
           <w:tcPr>
-            <w:tcW w:w="7342" w:type="dxa"/>
+            <w:tcW w:w="10631" w:type="dxa"/>
           </w:tcPr>
           <w:p>
             <w:pPr>
@@ -2437,26 +1828,16 @@
           <w:p>
             <w:pPr>
               <w:rPr>
+                <w:rFonts w:ascii="Arial" w:hAnsi="Arial" w:cs="Arial"/>
+              </w:rPr>
+            </w:pPr>
+            <w:r>
+              <w:rPr>
                 <w:rStyle w:val="normaltextrun"/>
                 <w:bCs/>
                 <w:color w:val="7030A0"/>
                 <w:bdr w:val="none" w:sz="0" w:space="0" w:color="auto" w:frame="1"/>
               </w:rPr>
-            </w:pPr>
-          </w:p>
-          <w:p>
-            <w:pPr>
-              <w:rPr>
-                <w:rFonts w:ascii="Arial" w:hAnsi="Arial" w:cs="Arial"/>
-              </w:rPr>
-            </w:pPr>
-            <w:r>
-              <w:rPr>
-                <w:rStyle w:val="normaltextrun"/>
-                <w:bCs/>
-                <w:color w:val="7030A0"/>
-                <w:bdr w:val="none" w:sz="0" w:space="0" w:color="auto" w:frame="1"/>
-              </w:rPr>
               <w:t>Não esqueça de treinar!</w:t>
             </w:r>
           </w:p>
@@ -2474,6 +1855,15 @@
     </w:p>
     <w:p>
       <w:pPr>
+        <w:rPr>
+          <w:rFonts w:ascii="Arial" w:hAnsi="Arial" w:cs="Arial"/>
+          <w:sz w:val="24"/>
+          <w:szCs w:val="24"/>
+        </w:rPr>
+      </w:pPr>
+    </w:p>
+    <w:p>
+      <w:pPr>
         <w:jc w:val="center"/>
         <w:rPr>
           <w:rFonts w:ascii="Arial" w:hAnsi="Arial" w:cs="Arial"/>
@@ -2489,453 +1879,23 @@
           <w:sz w:val="24"/>
           <w:szCs w:val="24"/>
         </w:rPr>
-        <w:t>ETAPAS DO PROJETO:</w:t>
-      </w:r>
-    </w:p>
-    <w:p>
-      <w:pPr>
-        <w:rPr>
-          <w:rFonts w:ascii="Arial" w:hAnsi="Arial" w:cs="Arial"/>
-          <w:sz w:val="24"/>
-          <w:szCs w:val="24"/>
-        </w:rPr>
-      </w:pPr>
-      <w:r>
+        <w:t>ETAPAS DE UM PROJETO</w:t>
+      </w:r>
+    </w:p>
+    <w:p>
+      <w:pPr>
+        <w:jc w:val="center"/>
         <w:rPr>
           <w:rFonts w:ascii="Arial" w:hAnsi="Arial" w:cs="Arial"/>
           <w:b/>
           <w:sz w:val="24"/>
           <w:szCs w:val="24"/>
         </w:rPr>
-        <w:t>1ª ETAPA</w:t>
-      </w:r>
-      <w:r>
-        <w:rPr>
-          <w:rFonts w:ascii="Arial" w:hAnsi="Arial" w:cs="Arial"/>
-          <w:sz w:val="24"/>
-          <w:szCs w:val="24"/>
-        </w:rPr>
-        <w:t xml:space="preserve">: CRIAR UM APP com o intuito de combater a fome e o desperdício de comida, ou mandar </w:t>
-      </w:r>
-      <w:proofErr w:type="spellStart"/>
-      <w:r>
-        <w:rPr>
-          <w:rFonts w:ascii="Arial" w:hAnsi="Arial" w:cs="Arial"/>
-          <w:sz w:val="24"/>
-          <w:szCs w:val="24"/>
-        </w:rPr>
-        <w:t>msg</w:t>
-      </w:r>
-      <w:proofErr w:type="spellEnd"/>
-      <w:r>
-        <w:rPr>
-          <w:rFonts w:ascii="Arial" w:hAnsi="Arial" w:cs="Arial"/>
-          <w:sz w:val="24"/>
-          <w:szCs w:val="24"/>
-        </w:rPr>
-        <w:t xml:space="preserve"> para o que existe em SP, e perguntar se eles não querem fazer parceria aqui em Belém/PA, trazer o APP deles para cá.</w:t>
-      </w:r>
-    </w:p>
-    <w:p>
-      <w:pPr>
-        <w:rPr>
-          <w:rFonts w:ascii="Arial" w:hAnsi="Arial" w:cs="Arial"/>
-          <w:sz w:val="24"/>
-          <w:szCs w:val="24"/>
-        </w:rPr>
-      </w:pPr>
-      <w:r>
-        <w:rPr>
-          <w:rFonts w:ascii="Arial" w:hAnsi="Arial" w:cs="Arial"/>
-          <w:b/>
-          <w:sz w:val="24"/>
-          <w:szCs w:val="24"/>
-        </w:rPr>
-        <w:t>2ª ETAPA</w:t>
-      </w:r>
-      <w:r>
-        <w:rPr>
-          <w:rFonts w:ascii="Arial" w:hAnsi="Arial" w:cs="Arial"/>
-          <w:sz w:val="24"/>
-          <w:szCs w:val="24"/>
-        </w:rPr>
-        <w:t xml:space="preserve">: CONSEGUIR PARCEIROS: empresas para se afiliarem ao programa: restaurantes, supermercados, lojas, farmácias e </w:t>
-      </w:r>
-      <w:proofErr w:type="spellStart"/>
-      <w:r>
-        <w:rPr>
-          <w:rFonts w:ascii="Arial" w:hAnsi="Arial" w:cs="Arial"/>
-          <w:sz w:val="24"/>
-          <w:szCs w:val="24"/>
-        </w:rPr>
-        <w:t>etc</w:t>
-      </w:r>
-      <w:proofErr w:type="spellEnd"/>
-      <w:r>
-        <w:rPr>
-          <w:rFonts w:ascii="Arial" w:hAnsi="Arial" w:cs="Arial"/>
-          <w:sz w:val="24"/>
-          <w:szCs w:val="24"/>
-        </w:rPr>
-        <w:t>;</w:t>
-      </w:r>
-    </w:p>
-    <w:p>
-      <w:pPr>
-        <w:rPr>
-          <w:rFonts w:ascii="Arial" w:hAnsi="Arial" w:cs="Arial"/>
-          <w:sz w:val="24"/>
-          <w:szCs w:val="24"/>
-        </w:rPr>
-      </w:pPr>
-      <w:r>
-        <w:rPr>
-          <w:rFonts w:ascii="Arial" w:hAnsi="Arial" w:cs="Arial"/>
-          <w:b/>
-          <w:sz w:val="24"/>
-          <w:szCs w:val="24"/>
-        </w:rPr>
-        <w:t>3ª ETAPA</w:t>
-      </w:r>
-      <w:r>
-        <w:rPr>
-          <w:rFonts w:ascii="Arial" w:hAnsi="Arial" w:cs="Arial"/>
-          <w:sz w:val="24"/>
-          <w:szCs w:val="24"/>
-        </w:rPr>
-        <w:t>: CONSEGUIR CLIENTES PARA O APP: Conseguir trafego de clientes no aplicativo</w:t>
-      </w:r>
-      <w:r>
-        <w:rPr>
-          <w:rFonts w:ascii="Arial" w:hAnsi="Arial" w:cs="Arial"/>
-          <w:sz w:val="24"/>
-          <w:szCs w:val="24"/>
-        </w:rPr>
-        <w:t>.</w:t>
-      </w:r>
-      <w:r>
-        <w:rPr>
-          <w:rFonts w:ascii="Arial" w:hAnsi="Arial" w:cs="Arial"/>
-          <w:sz w:val="24"/>
-          <w:szCs w:val="24"/>
-        </w:rPr>
-        <w:t xml:space="preserve"> </w:t>
-      </w:r>
-      <w:r>
-        <w:rPr>
-          <w:rFonts w:ascii="Arial" w:hAnsi="Arial" w:cs="Arial"/>
-          <w:sz w:val="24"/>
-          <w:szCs w:val="24"/>
-        </w:rPr>
-        <w:t xml:space="preserve">Você já pensou em quem seria o público alvo que usaria o aplicativo que você criasse? Esse público é chamado de </w:t>
-      </w:r>
-      <w:r>
-        <w:rPr>
-          <w:rFonts w:ascii="Arial" w:hAnsi="Arial" w:cs="Arial"/>
-          <w:b/>
-          <w:sz w:val="24"/>
-          <w:szCs w:val="24"/>
-        </w:rPr>
-        <w:t>persona</w:t>
-      </w:r>
-      <w:r>
-        <w:rPr>
-          <w:rFonts w:ascii="Arial" w:hAnsi="Arial" w:cs="Arial"/>
-          <w:sz w:val="24"/>
-          <w:szCs w:val="24"/>
-        </w:rPr>
-        <w:t>.</w:t>
-      </w:r>
-    </w:p>
-    <w:p>
-      <w:pPr>
-        <w:rPr>
-          <w:rFonts w:ascii="Arial" w:hAnsi="Arial" w:cs="Arial"/>
-          <w:sz w:val="24"/>
-          <w:szCs w:val="24"/>
-        </w:rPr>
-      </w:pPr>
-      <w:r>
-        <w:rPr>
-          <w:rFonts w:ascii="Arial" w:hAnsi="Arial" w:cs="Arial"/>
-          <w:b/>
-          <w:sz w:val="24"/>
-          <w:szCs w:val="24"/>
-        </w:rPr>
-        <w:t>4ª ETAPA</w:t>
-      </w:r>
-      <w:r>
-        <w:rPr>
-          <w:rFonts w:ascii="Arial" w:hAnsi="Arial" w:cs="Arial"/>
-          <w:sz w:val="24"/>
-          <w:szCs w:val="24"/>
-        </w:rPr>
-        <w:t xml:space="preserve">: </w:t>
-      </w:r>
-      <w:r>
-        <w:rPr>
-          <w:rFonts w:ascii="Arial" w:hAnsi="Arial" w:cs="Arial"/>
-          <w:sz w:val="24"/>
-          <w:szCs w:val="24"/>
-        </w:rPr>
-        <w:t xml:space="preserve">Pense como serão </w:t>
-      </w:r>
-      <w:proofErr w:type="gramStart"/>
-      <w:r>
-        <w:rPr>
-          <w:rFonts w:ascii="Arial" w:hAnsi="Arial" w:cs="Arial"/>
-          <w:sz w:val="24"/>
-          <w:szCs w:val="24"/>
-        </w:rPr>
-        <w:t>feitas</w:t>
-      </w:r>
-      <w:proofErr w:type="gramEnd"/>
-      <w:r>
-        <w:rPr>
-          <w:rFonts w:ascii="Arial" w:hAnsi="Arial" w:cs="Arial"/>
-          <w:sz w:val="24"/>
-          <w:szCs w:val="24"/>
-        </w:rPr>
-        <w:t xml:space="preserve"> as atualizações e o atendimento ao usuário</w:t>
-      </w:r>
-      <w:r>
-        <w:rPr>
-          <w:rFonts w:ascii="Arial" w:hAnsi="Arial" w:cs="Arial"/>
-          <w:sz w:val="24"/>
-          <w:szCs w:val="24"/>
-        </w:rPr>
-        <w:t xml:space="preserve">. </w:t>
-      </w:r>
-      <w:r>
-        <w:rPr>
-          <w:rFonts w:ascii="Arial" w:hAnsi="Arial" w:cs="Arial"/>
-          <w:sz w:val="24"/>
-          <w:szCs w:val="24"/>
-        </w:rPr>
-        <w:t>Pesquise outros aplicativos, mesmo aqueles que não têm um objeto semelhante ao seu. Questione-se!</w:t>
-      </w:r>
-    </w:p>
-    <w:p>
-      <w:pPr>
-        <w:rPr>
-          <w:rFonts w:ascii="Arial" w:hAnsi="Arial" w:cs="Arial"/>
-          <w:sz w:val="24"/>
-          <w:szCs w:val="24"/>
-        </w:rPr>
-      </w:pPr>
-    </w:p>
-    <w:p>
-      <w:pPr>
-        <w:rPr>
-          <w:rFonts w:ascii="Arial" w:hAnsi="Arial" w:cs="Arial"/>
-          <w:sz w:val="24"/>
-          <w:szCs w:val="24"/>
-        </w:rPr>
-      </w:pPr>
-    </w:p>
-    <w:p>
-      <w:pPr>
-        <w:rPr>
-          <w:rFonts w:ascii="Arial" w:hAnsi="Arial" w:cs="Arial"/>
-          <w:sz w:val="24"/>
-          <w:szCs w:val="24"/>
-        </w:rPr>
-      </w:pPr>
-    </w:p>
-    <w:p>
-      <w:pPr>
-        <w:rPr>
-          <w:rFonts w:ascii="Arial" w:hAnsi="Arial" w:cs="Arial"/>
-          <w:sz w:val="24"/>
-          <w:szCs w:val="24"/>
-        </w:rPr>
       </w:pPr>
     </w:p>
     <w:p>
       <w:pPr>
         <w:jc w:val="center"/>
-        <w:rPr>
-          <w:rFonts w:ascii="Arial" w:hAnsi="Arial" w:cs="Arial"/>
-          <w:b/>
-          <w:sz w:val="24"/>
-          <w:szCs w:val="24"/>
-        </w:rPr>
-      </w:pPr>
-      <w:r>
-        <w:rPr>
-          <w:rFonts w:ascii="Arial" w:hAnsi="Arial" w:cs="Arial"/>
-          <w:b/>
-          <w:sz w:val="24"/>
-          <w:szCs w:val="24"/>
-        </w:rPr>
-        <w:lastRenderedPageBreak/>
-        <w:t>CRONOGRAMA PREDETERMINADO:</w:t>
-      </w:r>
-    </w:p>
-    <w:p>
-      <w:pPr>
-        <w:rPr>
-          <w:rFonts w:ascii="Arial" w:hAnsi="Arial" w:cs="Arial"/>
-          <w:sz w:val="24"/>
-          <w:szCs w:val="24"/>
-        </w:rPr>
-      </w:pPr>
-      <w:r>
-        <w:rPr>
-          <w:rFonts w:ascii="Arial" w:hAnsi="Arial" w:cs="Arial"/>
-          <w:b/>
-          <w:sz w:val="24"/>
-          <w:szCs w:val="24"/>
-        </w:rPr>
-        <w:t>1ª ETAPA</w:t>
-      </w:r>
-      <w:r>
-        <w:rPr>
-          <w:rFonts w:ascii="Arial" w:hAnsi="Arial" w:cs="Arial"/>
-          <w:sz w:val="24"/>
-          <w:szCs w:val="24"/>
-        </w:rPr>
-        <w:t>:</w:t>
-      </w:r>
-      <w:r>
-        <w:rPr>
-          <w:rFonts w:ascii="Arial" w:hAnsi="Arial" w:cs="Arial"/>
-          <w:sz w:val="24"/>
-          <w:szCs w:val="24"/>
-        </w:rPr>
-        <w:t xml:space="preserve"> Até 10/05/2023. A</w:t>
-      </w:r>
-      <w:r>
-        <w:rPr>
-          <w:rFonts w:ascii="Arial" w:hAnsi="Arial" w:cs="Arial"/>
-          <w:sz w:val="24"/>
-          <w:szCs w:val="24"/>
-        </w:rPr>
-        <w:t>s ações do projeto devem ser previstas</w:t>
-      </w:r>
-      <w:r>
-        <w:rPr>
-          <w:rFonts w:ascii="Arial" w:hAnsi="Arial" w:cs="Arial"/>
-          <w:sz w:val="24"/>
-          <w:szCs w:val="24"/>
-        </w:rPr>
-        <w:t xml:space="preserve"> em um cronograma, uma agenda. Quais os custos do projeto e como os gastos serão feitos? O que esperamos desse projeto? Assim definir parâmetros para avaliar o projeto!</w:t>
-      </w:r>
-      <w:r>
-        <w:rPr>
-          <w:rFonts w:ascii="Arial" w:hAnsi="Arial" w:cs="Arial"/>
-          <w:sz w:val="24"/>
-          <w:szCs w:val="24"/>
-        </w:rPr>
-        <w:t xml:space="preserve"> Montar uma </w:t>
-      </w:r>
-      <w:r>
-        <w:rPr>
-          <w:rFonts w:ascii="Arial" w:hAnsi="Arial" w:cs="Arial"/>
-          <w:sz w:val="24"/>
-          <w:szCs w:val="24"/>
-        </w:rPr>
-        <w:t>sequência ordenada de tarefas</w:t>
-      </w:r>
-      <w:r>
-        <w:rPr>
-          <w:rFonts w:ascii="Arial" w:hAnsi="Arial" w:cs="Arial"/>
-          <w:sz w:val="24"/>
-          <w:szCs w:val="24"/>
-        </w:rPr>
-        <w:t>.</w:t>
-      </w:r>
-    </w:p>
-    <w:p>
-      <w:pPr>
-        <w:rPr>
-          <w:rFonts w:ascii="Arial" w:hAnsi="Arial" w:cs="Arial"/>
-          <w:sz w:val="24"/>
-          <w:szCs w:val="24"/>
-        </w:rPr>
-      </w:pPr>
-      <w:r>
-        <w:rPr>
-          <w:rFonts w:ascii="Arial" w:hAnsi="Arial" w:cs="Arial"/>
-          <w:b/>
-          <w:sz w:val="24"/>
-          <w:szCs w:val="24"/>
-        </w:rPr>
-        <w:t>2ª ETAPA</w:t>
-      </w:r>
-      <w:r>
-        <w:rPr>
-          <w:rFonts w:ascii="Arial" w:hAnsi="Arial" w:cs="Arial"/>
-          <w:sz w:val="24"/>
-          <w:szCs w:val="24"/>
-        </w:rPr>
-        <w:t>:</w:t>
-      </w:r>
-      <w:r>
-        <w:rPr>
-          <w:rFonts w:ascii="Arial" w:hAnsi="Arial" w:cs="Arial"/>
-          <w:sz w:val="24"/>
-          <w:szCs w:val="24"/>
-        </w:rPr>
-        <w:t xml:space="preserve"> Até 10/06/2023.</w:t>
-      </w:r>
-    </w:p>
-    <w:p>
-      <w:pPr>
-        <w:rPr>
-          <w:rFonts w:ascii="Arial" w:hAnsi="Arial" w:cs="Arial"/>
-          <w:sz w:val="24"/>
-          <w:szCs w:val="24"/>
-        </w:rPr>
-      </w:pPr>
-      <w:r>
-        <w:rPr>
-          <w:rFonts w:ascii="Arial" w:hAnsi="Arial" w:cs="Arial"/>
-          <w:b/>
-          <w:sz w:val="24"/>
-          <w:szCs w:val="24"/>
-        </w:rPr>
-        <w:t>3ª ETAPA</w:t>
-      </w:r>
-      <w:r>
-        <w:rPr>
-          <w:rFonts w:ascii="Arial" w:hAnsi="Arial" w:cs="Arial"/>
-          <w:sz w:val="24"/>
-          <w:szCs w:val="24"/>
-        </w:rPr>
-        <w:t>:</w:t>
-      </w:r>
-      <w:r>
-        <w:rPr>
-          <w:rFonts w:ascii="Arial" w:hAnsi="Arial" w:cs="Arial"/>
-          <w:sz w:val="24"/>
-          <w:szCs w:val="24"/>
-        </w:rPr>
-        <w:t xml:space="preserve"> Até 10/07/2023.</w:t>
-      </w:r>
-    </w:p>
-    <w:p>
-      <w:pPr>
-        <w:jc w:val="center"/>
-        <w:rPr>
-          <w:rFonts w:ascii="Arial" w:hAnsi="Arial" w:cs="Arial"/>
-          <w:b/>
-          <w:sz w:val="24"/>
-          <w:szCs w:val="24"/>
-        </w:rPr>
-      </w:pPr>
-      <w:r>
-        <w:rPr>
-          <w:rFonts w:ascii="Arial" w:hAnsi="Arial" w:cs="Arial"/>
-          <w:b/>
-          <w:sz w:val="24"/>
-          <w:szCs w:val="24"/>
-        </w:rPr>
-        <w:t>ETAPAS DE UM PROJETO</w:t>
-      </w:r>
-    </w:p>
-    <w:p>
-      <w:pPr>
         <w:rPr>
           <w:rFonts w:ascii="Arial" w:hAnsi="Arial" w:cs="Arial"/>
           <w:sz w:val="24"/>
@@ -3004,6 +1964,16 @@
       <w:pPr>
         <w:rPr>
           <w:rFonts w:ascii="Arial" w:hAnsi="Arial" w:cs="Arial"/>
+          <w:b/>
+          <w:sz w:val="24"/>
+          <w:szCs w:val="24"/>
+        </w:rPr>
+      </w:pPr>
+    </w:p>
+    <w:p>
+      <w:pPr>
+        <w:rPr>
+          <w:rFonts w:ascii="Arial" w:hAnsi="Arial" w:cs="Arial"/>
           <w:sz w:val="24"/>
           <w:szCs w:val="24"/>
         </w:rPr>
@@ -3466,6 +2436,36 @@
         <w:t>.</w:t>
       </w:r>
       <w:proofErr w:type="gramEnd"/>
+    </w:p>
+    <w:p>
+      <w:pPr>
+        <w:pStyle w:val="PargrafodaLista"/>
+        <w:rPr>
+          <w:rFonts w:ascii="Arial" w:hAnsi="Arial" w:cs="Arial"/>
+          <w:sz w:val="24"/>
+          <w:szCs w:val="24"/>
+        </w:rPr>
+      </w:pPr>
+    </w:p>
+    <w:p>
+      <w:pPr>
+        <w:pStyle w:val="PargrafodaLista"/>
+        <w:rPr>
+          <w:rFonts w:ascii="Arial" w:hAnsi="Arial" w:cs="Arial"/>
+          <w:sz w:val="24"/>
+          <w:szCs w:val="24"/>
+        </w:rPr>
+      </w:pPr>
+    </w:p>
+    <w:p>
+      <w:pPr>
+        <w:pStyle w:val="PargrafodaLista"/>
+        <w:rPr>
+          <w:rFonts w:ascii="Arial" w:hAnsi="Arial" w:cs="Arial"/>
+          <w:sz w:val="24"/>
+          <w:szCs w:val="24"/>
+        </w:rPr>
+      </w:pPr>
     </w:p>
     <w:p>
       <w:pPr>
@@ -5054,41 +4054,31 @@
         </w:rPr>
         <w:t xml:space="preserve"> seu projeto utilizando o Excel:</w:t>
       </w:r>
-    </w:p>
-    <w:p>
-      <w:pPr>
-        <w:spacing w:after="0"/>
-        <w:rPr>
-          <w:rFonts w:ascii="Arial" w:hAnsi="Arial" w:cs="Arial"/>
-          <w:sz w:val="24"/>
-          <w:szCs w:val="24"/>
-        </w:rPr>
-      </w:pPr>
-      <w:r>
-        <w:rPr>
-          <w:rFonts w:ascii="Arial" w:hAnsi="Arial" w:cs="Arial"/>
-          <w:sz w:val="24"/>
-          <w:szCs w:val="24"/>
-        </w:rPr>
-        <w:t xml:space="preserve">Abra uma nova planilha. </w:t>
-      </w:r>
-    </w:p>
-    <w:p>
-      <w:pPr>
-        <w:spacing w:after="0"/>
-        <w:rPr>
-          <w:rFonts w:ascii="Arial" w:hAnsi="Arial" w:cs="Arial"/>
-          <w:sz w:val="24"/>
-          <w:szCs w:val="24"/>
-        </w:rPr>
-      </w:pPr>
-      <w:r>
-        <w:rPr>
-          <w:rFonts w:ascii="Arial" w:hAnsi="Arial" w:cs="Arial"/>
-          <w:sz w:val="24"/>
-          <w:szCs w:val="24"/>
-        </w:rPr>
-        <w:t xml:space="preserve">Crie as linhas e colunas necessárias ao seu controle de </w:t>
+      <w:r>
+        <w:rPr>
+          <w:rFonts w:ascii="Arial" w:hAnsi="Arial" w:cs="Arial"/>
+          <w:sz w:val="24"/>
+          <w:szCs w:val="24"/>
+        </w:rPr>
+        <w:t xml:space="preserve"> Abra uma nova planilha; </w:t>
+      </w:r>
+      <w:proofErr w:type="gramStart"/>
+      <w:r>
+        <w:rPr>
+          <w:rFonts w:ascii="Arial" w:hAnsi="Arial" w:cs="Arial"/>
+          <w:sz w:val="24"/>
+          <w:szCs w:val="24"/>
+        </w:rPr>
+        <w:t>Crie</w:t>
+      </w:r>
+      <w:proofErr w:type="gramEnd"/>
+      <w:r>
+        <w:rPr>
+          <w:rFonts w:ascii="Arial" w:hAnsi="Arial" w:cs="Arial"/>
+          <w:sz w:val="24"/>
+          <w:szCs w:val="24"/>
+        </w:rPr>
+        <w:t xml:space="preserve"> as linhas e colunas necessárias ao seu controle de </w:t>
       </w:r>
       <w:proofErr w:type="spellStart"/>
       <w:r>
@@ -5108,16 +4098,14 @@
         </w:rPr>
         <w:t>.</w:t>
       </w:r>
-    </w:p>
-    <w:p>
-      <w:pPr>
-        <w:spacing w:after="0"/>
-        <w:rPr>
-          <w:rFonts w:ascii="Arial" w:hAnsi="Arial" w:cs="Arial"/>
-          <w:sz w:val="24"/>
-          <w:szCs w:val="24"/>
-        </w:rPr>
-      </w:pPr>
+      <w:r>
+        <w:rPr>
+          <w:rFonts w:ascii="Arial" w:hAnsi="Arial" w:cs="Arial"/>
+          <w:sz w:val="24"/>
+          <w:szCs w:val="24"/>
+        </w:rPr>
+        <w:t xml:space="preserve"> </w:t>
+      </w:r>
       <w:r>
         <w:rPr>
           <w:rFonts w:ascii="Arial" w:hAnsi="Arial" w:cs="Arial"/>
@@ -5576,6 +4564,8 @@
         </w:rPr>
         <w:t xml:space="preserve"> de usuários são importantes nessa hora.</w:t>
       </w:r>
+      <w:bookmarkStart w:id="0" w:name="_GoBack"/>
+      <w:bookmarkEnd w:id="0"/>
     </w:p>
     <w:p>
       <w:pPr>
@@ -5729,16 +4719,7 @@
           <w:sz w:val="24"/>
           <w:szCs w:val="24"/>
         </w:rPr>
-        <w:t xml:space="preserve">, porém a maioria dos </w:t>
-      </w:r>
-      <w:r>
-        <w:rPr>
-          <w:rFonts w:ascii="Arial" w:hAnsi="Arial" w:cs="Arial"/>
-          <w:sz w:val="24"/>
-          <w:szCs w:val="24"/>
-        </w:rPr>
-        <w:lastRenderedPageBreak/>
-        <w:t xml:space="preserve">usuários ainda faz isso pesquisando em lojas de aplicativos. Os sistemas de busca também se destacam, já que um em cada quatro usuários descobrem novos </w:t>
+        <w:t xml:space="preserve">, porém a maioria dos usuários ainda faz isso pesquisando em lojas de aplicativos. Os sistemas de busca também se destacam, já que um em cada quatro usuários descobrem novos </w:t>
       </w:r>
       <w:proofErr w:type="spellStart"/>
       <w:r>
@@ -5776,6 +4757,7 @@
           <w:szCs w:val="24"/>
           <w:u w:val="single"/>
         </w:rPr>
+        <w:lastRenderedPageBreak/>
         <w:t>Fidelização</w:t>
       </w:r>
       <w:r>
@@ -10107,7 +9089,7 @@
         </w:rPr>
         <w:t xml:space="preserve">, no site: </w:t>
       </w:r>
-      <w:hyperlink r:id="rId15" w:history="1">
+      <w:hyperlink r:id="rId15" w:anchor="/?checkedSAS=true" w:history="1">
         <w:r>
           <w:rPr>
             <w:rStyle w:val="Hyperlink"/>
@@ -11336,17 +10318,7 @@
           <w:sz w:val="24"/>
           <w:szCs w:val="24"/>
         </w:rPr>
-        <w:t>Aprendeu c</w:t>
-      </w:r>
-      <w:bookmarkStart w:id="0" w:name="_GoBack"/>
-      <w:bookmarkEnd w:id="0"/>
-      <w:r>
-        <w:rPr>
-          <w:rFonts w:ascii="Arial" w:hAnsi="Arial" w:cs="Arial"/>
-          <w:sz w:val="24"/>
-          <w:szCs w:val="24"/>
-        </w:rPr>
-        <w:t>omo planejar a aplicação de conceitos de gestão de projetos para identificar problemas sociais.</w:t>
+        <w:t>Aprendeu como planejar a aplicação de conceitos de gestão de projetos para identificar problemas sociais.</w:t>
       </w:r>
     </w:p>
     <w:sectPr>
@@ -11396,6 +10368,7 @@
         <w:docPartUnique/>
       </w:docPartObj>
     </w:sdtPr>
+    <w:sdtEndPr/>
     <w:sdtContent>
       <w:sdt>
         <w:sdtPr>
@@ -11405,6 +10378,7 @@
             <w:docPartUnique/>
           </w:docPartObj>
         </w:sdtPr>
+        <w:sdtEndPr/>
         <w:sdtContent>
           <w:p>
             <w:pPr>
@@ -11445,7 +10419,7 @@
                 <w:bCs/>
                 <w:noProof/>
               </w:rPr>
-              <w:t>16</w:t>
+              <w:t>15</w:t>
             </w:r>
             <w:r>
               <w:rPr>
@@ -11490,7 +10464,7 @@
                 <w:bCs/>
                 <w:noProof/>
               </w:rPr>
-              <w:t>17</w:t>
+              <w:t>16</w:t>
             </w:r>
             <w:r>
               <w:rPr>
@@ -17094,24 +16068,6 @@
 </file>
 
 <file path=customXml/item1.xml><?xml version="1.0" encoding="utf-8"?>
-<?mso-contentType ?>
-<FormTemplates xmlns="http://schemas.microsoft.com/sharepoint/v3/contenttype/forms">
-  <Display>DocumentLibraryForm</Display>
-  <Edit>DocumentLibraryForm</Edit>
-  <New>DocumentLibraryForm</New>
-</FormTemplates>
-</file>
-
-<file path=customXml/item2.xml><?xml version="1.0" encoding="utf-8"?>
-<p:properties xmlns:p="http://schemas.microsoft.com/office/2006/metadata/properties" xmlns:xsi="http://www.w3.org/2001/XMLSchema-instance" xmlns:pc="http://schemas.microsoft.com/office/infopath/2007/PartnerControls">
-  <documentManagement>
-    <N_x00fa_mero xmlns="1bd1fe11-cb69-4f08-8dd6-361f6f2e126f" xsi:nil="true"/>
-    <_Flow_SignoffStatus xmlns="1bd1fe11-cb69-4f08-8dd6-361f6f2e126f" xsi:nil="true"/>
-  </documentManagement>
-</p:properties>
-</file>
-
-<file path=customXml/item3.xml><?xml version="1.0" encoding="utf-8"?>
 <ct:contentTypeSchema xmlns:ct="http://schemas.microsoft.com/office/2006/metadata/contentType" xmlns:ma="http://schemas.microsoft.com/office/2006/metadata/properties/metaAttributes" ct:_="" ma:_="" ma:contentTypeName="Documento" ma:contentTypeID="0x010100FE707BE8AD22124AB3CF9AD7E0FFA33D" ma:contentTypeVersion="14" ma:contentTypeDescription="Crie um novo documento." ma:contentTypeScope="" ma:versionID="fec5ff5bc7a3dc5bd64f6a91f2553f4d">
   <xsd:schema xmlns:xsd="http://www.w3.org/2001/XMLSchema" xmlns:xs="http://www.w3.org/2001/XMLSchema" xmlns:p="http://schemas.microsoft.com/office/2006/metadata/properties" xmlns:ns2="1bd1fe11-cb69-4f08-8dd6-361f6f2e126f" xmlns:ns3="a7bde28c-64b5-4c35-aaeb-331ada7a5d0e" targetNamespace="http://schemas.microsoft.com/office/2006/metadata/properties" ma:root="true" ma:fieldsID="c0dd093dc8cedf3c176580cdc162ac1e" ns2:_="" ns3:_="">
     <xsd:import namespace="1bd1fe11-cb69-4f08-8dd6-361f6f2e126f"/>
@@ -17340,25 +16296,25 @@
 </ct:contentTypeSchema>
 </file>
 
-<file path=customXml/itemProps1.xml><?xml version="1.0" encoding="utf-8"?>
-<ds:datastoreItem xmlns:ds="http://schemas.openxmlformats.org/officeDocument/2006/customXml" ds:itemID="{69C55EC8-B41A-43A9-AAC3-D9EA4D91C57F}">
-  <ds:schemaRefs>
-    <ds:schemaRef ds:uri="http://schemas.microsoft.com/sharepoint/v3/contenttype/forms"/>
-  </ds:schemaRefs>
-</ds:datastoreItem>
+<file path=customXml/item2.xml><?xml version="1.0" encoding="utf-8"?>
+<p:properties xmlns:p="http://schemas.microsoft.com/office/2006/metadata/properties" xmlns:xsi="http://www.w3.org/2001/XMLSchema-instance" xmlns:pc="http://schemas.microsoft.com/office/infopath/2007/PartnerControls">
+  <documentManagement>
+    <N_x00fa_mero xmlns="1bd1fe11-cb69-4f08-8dd6-361f6f2e126f" xsi:nil="true"/>
+    <_Flow_SignoffStatus xmlns="1bd1fe11-cb69-4f08-8dd6-361f6f2e126f" xsi:nil="true"/>
+  </documentManagement>
+</p:properties>
 </file>
 
-<file path=customXml/itemProps2.xml><?xml version="1.0" encoding="utf-8"?>
-<ds:datastoreItem xmlns:ds="http://schemas.openxmlformats.org/officeDocument/2006/customXml" ds:itemID="{BD446270-D93F-41F0-9352-C71DF7FC73E6}">
-  <ds:schemaRefs>
-    <ds:schemaRef ds:uri="http://schemas.microsoft.com/office/2006/metadata/properties"/>
-    <ds:schemaRef ds:uri="http://schemas.microsoft.com/office/infopath/2007/PartnerControls"/>
-    <ds:schemaRef ds:uri="1bd1fe11-cb69-4f08-8dd6-361f6f2e126f"/>
-  </ds:schemaRefs>
-</ds:datastoreItem>
+<file path=customXml/item3.xml><?xml version="1.0" encoding="utf-8"?>
+<?mso-contentType ?>
+<FormTemplates xmlns="http://schemas.microsoft.com/sharepoint/v3/contenttype/forms">
+  <Display>DocumentLibraryForm</Display>
+  <Edit>DocumentLibraryForm</Edit>
+  <New>DocumentLibraryForm</New>
+</FormTemplates>
 </file>
 
-<file path=customXml/itemProps3.xml><?xml version="1.0" encoding="utf-8"?>
+<file path=customXml/itemProps1.xml><?xml version="1.0" encoding="utf-8"?>
 <ds:datastoreItem xmlns:ds="http://schemas.openxmlformats.org/officeDocument/2006/customXml" ds:itemID="{763E6446-5485-4F5B-9AE1-CB00C1B1375C}">
   <ds:schemaRefs>
     <ds:schemaRef ds:uri="http://schemas.microsoft.com/office/2006/metadata/contentType"/>
@@ -17375,4 +16331,22 @@
     <ds:schemaRef ds:uri="http://schemas.microsoft.com/internal/obd"/>
   </ds:schemaRefs>
 </ds:datastoreItem>
+</file>
+
+<file path=customXml/itemProps2.xml><?xml version="1.0" encoding="utf-8"?>
+<ds:datastoreItem xmlns:ds="http://schemas.openxmlformats.org/officeDocument/2006/customXml" ds:itemID="{BD446270-D93F-41F0-9352-C71DF7FC73E6}">
+  <ds:schemaRefs>
+    <ds:schemaRef ds:uri="http://schemas.microsoft.com/office/2006/metadata/properties"/>
+    <ds:schemaRef ds:uri="http://schemas.microsoft.com/office/infopath/2007/PartnerControls"/>
+    <ds:schemaRef ds:uri="1bd1fe11-cb69-4f08-8dd6-361f6f2e126f"/>
+  </ds:schemaRefs>
+</ds:datastoreItem>
+</file>
+
+<file path=customXml/itemProps3.xml><?xml version="1.0" encoding="utf-8"?>
+<ds:datastoreItem xmlns:ds="http://schemas.openxmlformats.org/officeDocument/2006/customXml" ds:itemID="{69C55EC8-B41A-43A9-AAC3-D9EA4D91C57F}">
+  <ds:schemaRefs>
+    <ds:schemaRef ds:uri="http://schemas.microsoft.com/sharepoint/v3/contenttype/forms"/>
+  </ds:schemaRefs>
+</ds:datastoreItem>
 </file>
</xml_diff>